<commit_message>
Update team tests and description file
</commit_message>
<xml_diff>
--- a/Cup_Manager_Description.docx
+++ b/Cup_Manager_Description.docx
@@ -203,28 +203,6 @@
           <w:sz w:val="32"/>
           <w:lang w:val="en-US"/>
         </w:rPr>
-        <w:t>App save history of tournament</w:t>
-      </w:r>
-    </w:p>
-    <w:p>
-      <w:pPr>
-        <w:numPr>
-          <w:ilvl w:val="0"/>
-          <w:numId w:val="1"/>
-        </w:numPr>
-        <w:ind w:left="720" w:hanging="360"/>
-        <w:rPr>
-          <w:rFonts w:ascii="Times New Roman" w:eastAsia="Times New Roman" w:hAnsi="Times New Roman" w:cs="Times New Roman"/>
-          <w:sz w:val="32"/>
-          <w:lang w:val="en-US"/>
-        </w:rPr>
-      </w:pPr>
-      <w:r>
-        <w:rPr>
-          <w:rFonts w:ascii="Times New Roman" w:eastAsia="Times New Roman" w:hAnsi="Times New Roman" w:cs="Times New Roman"/>
-          <w:sz w:val="32"/>
-          <w:lang w:val="en-US"/>
-        </w:rPr>
         <w:t>Browse through created tournaments and teams</w:t>
       </w:r>
     </w:p>
@@ -269,34 +247,8 @@
           <w:sz w:val="32"/>
           <w:lang w:val="en-US"/>
         </w:rPr>
-        <w:t>Organizer can browse registered teams on hi</w:t>
+        <w:t>Organizer can browse registered teams on his tournaments and delete some of them</w:t>
       </w:r>
-      <w:r>
-        <w:rPr>
-          <w:rFonts w:ascii="Times New Roman" w:eastAsia="Times New Roman" w:hAnsi="Times New Roman" w:cs="Times New Roman"/>
-          <w:sz w:val="32"/>
-          <w:lang w:val="en-US"/>
-        </w:rPr>
-        <w:t>s tournaments and delete some of them</w:t>
-      </w:r>
-    </w:p>
-    <w:p>
-      <w:pPr>
-        <w:rPr>
-          <w:rFonts w:ascii="Times New Roman" w:eastAsia="Times New Roman" w:hAnsi="Times New Roman" w:cs="Times New Roman"/>
-          <w:sz w:val="32"/>
-          <w:lang w:val="en-US"/>
-        </w:rPr>
-      </w:pPr>
-    </w:p>
-    <w:p>
-      <w:pPr>
-        <w:rPr>
-          <w:rFonts w:ascii="Times New Roman" w:eastAsia="Times New Roman" w:hAnsi="Times New Roman" w:cs="Times New Roman"/>
-          <w:sz w:val="32"/>
-          <w:lang w:val="en-US"/>
-        </w:rPr>
-      </w:pPr>
     </w:p>
     <w:p>
       <w:pPr>
@@ -435,19 +387,13 @@
         <w:tblLook w:val="04A0" w:firstRow="1" w:lastRow="0" w:firstColumn="1" w:lastColumn="0" w:noHBand="0" w:noVBand="1"/>
       </w:tblPr>
       <w:tblGrid>
-        <w:gridCol w:w="622"/>
+        <w:gridCol w:w="621"/>
         <w:gridCol w:w="1259"/>
-        <w:gridCol w:w="2138"/>
-        <w:gridCol w:w="3638"/>
-        <w:gridCol w:w="3401"/>
+        <w:gridCol w:w="2137"/>
+        <w:gridCol w:w="3634"/>
+        <w:gridCol w:w="3407"/>
       </w:tblGrid>
       <w:tr>
-        <w:tblPrEx>
-          <w:tblCellMar>
-            <w:top w:w="0" w:type="dxa"/>
-            <w:bottom w:w="0" w:type="dxa"/>
-          </w:tblCellMar>
-        </w:tblPrEx>
         <w:tc>
           <w:tcPr>
             <w:tcW w:w="622" w:type="dxa"/>
@@ -469,7 +415,7 @@
               <w:jc w:val="center"/>
               <w:rPr>
                 <w:b/>
-                <w:sz w:val="36"/>
+                <w:sz w:val="24"/>
                 <w:lang w:val="en-US"/>
               </w:rPr>
             </w:pPr>
@@ -477,9 +423,10 @@
               <w:rPr>
                 <w:rFonts w:ascii="Segoe UI Symbol" w:eastAsia="Segoe UI Symbol" w:hAnsi="Segoe UI Symbol" w:cs="Segoe UI Symbol"/>
                 <w:b/>
-                <w:sz w:val="36"/>
-                <w:lang w:val="en-US"/>
-              </w:rPr>
+                <w:sz w:val="24"/>
+                <w:lang w:val="en-US"/>
+              </w:rPr>
+              <w:lastRenderedPageBreak/>
               <w:t>№</w:t>
             </w:r>
           </w:p>
@@ -505,7 +452,7 @@
               <w:jc w:val="center"/>
               <w:rPr>
                 <w:b/>
-                <w:sz w:val="36"/>
+                <w:sz w:val="24"/>
                 <w:lang w:val="en-US"/>
               </w:rPr>
             </w:pPr>
@@ -513,7 +460,7 @@
               <w:rPr>
                 <w:rFonts w:ascii="Times New Roman" w:eastAsia="Times New Roman" w:hAnsi="Times New Roman" w:cs="Times New Roman"/>
                 <w:b/>
-                <w:sz w:val="36"/>
+                <w:sz w:val="24"/>
                 <w:lang w:val="en-US"/>
               </w:rPr>
               <w:t>Role</w:t>
@@ -541,7 +488,7 @@
               <w:jc w:val="center"/>
               <w:rPr>
                 <w:b/>
-                <w:sz w:val="36"/>
+                <w:sz w:val="24"/>
                 <w:lang w:val="en-US"/>
               </w:rPr>
             </w:pPr>
@@ -549,7 +496,7 @@
               <w:rPr>
                 <w:rFonts w:ascii="Times New Roman" w:eastAsia="Times New Roman" w:hAnsi="Times New Roman" w:cs="Times New Roman"/>
                 <w:b/>
-                <w:sz w:val="36"/>
+                <w:sz w:val="24"/>
                 <w:lang w:val="en-US"/>
               </w:rPr>
               <w:t>Action</w:t>
@@ -577,7 +524,7 @@
               <w:jc w:val="center"/>
               <w:rPr>
                 <w:b/>
-                <w:sz w:val="36"/>
+                <w:sz w:val="24"/>
                 <w:lang w:val="en-US"/>
               </w:rPr>
             </w:pPr>
@@ -585,7 +532,7 @@
               <w:rPr>
                 <w:rFonts w:ascii="Times New Roman" w:eastAsia="Times New Roman" w:hAnsi="Times New Roman" w:cs="Times New Roman"/>
                 <w:b/>
-                <w:sz w:val="36"/>
+                <w:sz w:val="24"/>
                 <w:lang w:val="en-US"/>
               </w:rPr>
               <w:t>Description</w:t>
@@ -610,7 +557,7 @@
               <w:rPr>
                 <w:rFonts w:ascii="Times New Roman" w:eastAsia="Times New Roman" w:hAnsi="Times New Roman" w:cs="Times New Roman"/>
                 <w:b/>
-                <w:sz w:val="36"/>
+                <w:sz w:val="24"/>
                 <w:lang w:val="en-US"/>
               </w:rPr>
             </w:pPr>
@@ -618,7 +565,7 @@
               <w:rPr>
                 <w:rFonts w:ascii="Times New Roman" w:eastAsia="Times New Roman" w:hAnsi="Times New Roman" w:cs="Times New Roman"/>
                 <w:b/>
-                <w:sz w:val="36"/>
+                <w:sz w:val="24"/>
                 <w:lang w:val="en-US"/>
               </w:rPr>
               <w:t>Test</w:t>
@@ -627,12 +574,6 @@
         </w:tc>
       </w:tr>
       <w:tr>
-        <w:tblPrEx>
-          <w:tblCellMar>
-            <w:top w:w="0" w:type="dxa"/>
-            <w:bottom w:w="0" w:type="dxa"/>
-          </w:tblCellMar>
-        </w:tblPrEx>
         <w:tc>
           <w:tcPr>
             <w:tcW w:w="622" w:type="dxa"/>
@@ -653,16 +594,14 @@
               <w:spacing w:after="0" w:line="240" w:lineRule="auto"/>
               <w:rPr>
                 <w:rFonts w:ascii="Times New Roman" w:hAnsi="Times New Roman" w:cs="Times New Roman"/>
-                <w:sz w:val="24"/>
-                <w:szCs w:val="24"/>
-                <w:lang w:val="en-US"/>
-              </w:rPr>
-            </w:pPr>
-            <w:r>
-              <w:rPr>
-                <w:rFonts w:ascii="Times New Roman" w:eastAsia="Times New Roman" w:hAnsi="Times New Roman" w:cs="Times New Roman"/>
-                <w:sz w:val="24"/>
-                <w:szCs w:val="24"/>
+                <w:szCs w:val="20"/>
+                <w:lang w:val="en-US"/>
+              </w:rPr>
+            </w:pPr>
+            <w:r>
+              <w:rPr>
+                <w:rFonts w:ascii="Times New Roman" w:eastAsia="Times New Roman" w:hAnsi="Times New Roman" w:cs="Times New Roman"/>
+                <w:szCs w:val="20"/>
                 <w:lang w:val="en-US"/>
               </w:rPr>
               <w:t>1</w:t>
@@ -690,8 +629,7 @@
               <w:spacing w:after="0" w:line="240" w:lineRule="auto"/>
               <w:rPr>
                 <w:rFonts w:ascii="Times New Roman" w:eastAsia="Times New Roman" w:hAnsi="Times New Roman" w:cs="Times New Roman"/>
-                <w:sz w:val="24"/>
-                <w:szCs w:val="24"/>
+                <w:szCs w:val="20"/>
                 <w:lang w:val="en-US"/>
               </w:rPr>
             </w:pPr>
@@ -702,19 +640,17 @@
               <w:jc w:val="center"/>
               <w:rPr>
                 <w:rFonts w:ascii="Times New Roman" w:eastAsia="Times New Roman" w:hAnsi="Times New Roman" w:cs="Times New Roman"/>
-                <w:sz w:val="24"/>
-                <w:szCs w:val="24"/>
-                <w:lang w:val="en-US"/>
-              </w:rPr>
-            </w:pPr>
-          </w:p>
-          <w:p>
-            <w:pPr>
-              <w:spacing w:after="0" w:line="240" w:lineRule="auto"/>
-              <w:rPr>
-                <w:rFonts w:ascii="Times New Roman" w:eastAsia="Times New Roman" w:hAnsi="Times New Roman" w:cs="Times New Roman"/>
-                <w:sz w:val="24"/>
-                <w:szCs w:val="24"/>
+                <w:szCs w:val="20"/>
+                <w:lang w:val="en-US"/>
+              </w:rPr>
+            </w:pPr>
+          </w:p>
+          <w:p>
+            <w:pPr>
+              <w:spacing w:after="0" w:line="240" w:lineRule="auto"/>
+              <w:rPr>
+                <w:rFonts w:ascii="Times New Roman" w:eastAsia="Times New Roman" w:hAnsi="Times New Roman" w:cs="Times New Roman"/>
+                <w:szCs w:val="20"/>
                 <w:lang w:val="en-US"/>
               </w:rPr>
             </w:pPr>
@@ -725,19 +661,17 @@
               <w:jc w:val="center"/>
               <w:rPr>
                 <w:rFonts w:ascii="Times New Roman" w:eastAsia="Times New Roman" w:hAnsi="Times New Roman" w:cs="Times New Roman"/>
-                <w:sz w:val="24"/>
-                <w:szCs w:val="24"/>
-                <w:lang w:val="en-US"/>
-              </w:rPr>
-            </w:pPr>
-          </w:p>
-          <w:p>
-            <w:pPr>
-              <w:spacing w:after="0" w:line="240" w:lineRule="auto"/>
-              <w:rPr>
-                <w:rFonts w:ascii="Times New Roman" w:eastAsia="Times New Roman" w:hAnsi="Times New Roman" w:cs="Times New Roman"/>
-                <w:sz w:val="24"/>
-                <w:szCs w:val="24"/>
+                <w:szCs w:val="20"/>
+                <w:lang w:val="en-US"/>
+              </w:rPr>
+            </w:pPr>
+          </w:p>
+          <w:p>
+            <w:pPr>
+              <w:spacing w:after="0" w:line="240" w:lineRule="auto"/>
+              <w:rPr>
+                <w:rFonts w:ascii="Times New Roman" w:eastAsia="Times New Roman" w:hAnsi="Times New Roman" w:cs="Times New Roman"/>
+                <w:szCs w:val="20"/>
                 <w:lang w:val="en-US"/>
               </w:rPr>
             </w:pPr>
@@ -748,16 +682,14 @@
               <w:jc w:val="center"/>
               <w:rPr>
                 <w:rFonts w:ascii="Times New Roman" w:hAnsi="Times New Roman" w:cs="Times New Roman"/>
-                <w:sz w:val="24"/>
-                <w:szCs w:val="24"/>
-                <w:lang w:val="en-US"/>
-              </w:rPr>
-            </w:pPr>
-            <w:r>
-              <w:rPr>
-                <w:rFonts w:ascii="Times New Roman" w:eastAsia="Times New Roman" w:hAnsi="Times New Roman" w:cs="Times New Roman"/>
-                <w:sz w:val="24"/>
-                <w:szCs w:val="24"/>
+                <w:szCs w:val="20"/>
+                <w:lang w:val="en-US"/>
+              </w:rPr>
+            </w:pPr>
+            <w:r>
+              <w:rPr>
+                <w:rFonts w:ascii="Times New Roman" w:eastAsia="Times New Roman" w:hAnsi="Times New Roman" w:cs="Times New Roman"/>
+                <w:szCs w:val="20"/>
                 <w:lang w:val="en-US"/>
               </w:rPr>
               <w:t>Unregister user</w:t>
@@ -802,8 +734,7 @@
               <w:spacing w:after="0" w:line="240" w:lineRule="auto"/>
               <w:rPr>
                 <w:rFonts w:ascii="Times New Roman" w:hAnsi="Times New Roman" w:cs="Times New Roman"/>
-                <w:sz w:val="24"/>
-                <w:szCs w:val="24"/>
+                <w:szCs w:val="20"/>
                 <w:lang w:val="en-US"/>
               </w:rPr>
             </w:pPr>
@@ -811,8 +742,7 @@
               <w:rPr>
                 <w:rFonts w:ascii="Times New Roman" w:eastAsia="inherit" w:hAnsi="Times New Roman" w:cs="Times New Roman"/>
                 <w:color w:val="212121"/>
-                <w:sz w:val="24"/>
-                <w:szCs w:val="24"/>
+                <w:szCs w:val="20"/>
                 <w:shd w:val="clear" w:color="auto" w:fill="FFFFFF"/>
                 <w:lang w:val="en-US"/>
               </w:rPr>
@@ -840,16 +770,14 @@
               <w:spacing w:after="0" w:line="240" w:lineRule="auto"/>
               <w:rPr>
                 <w:rFonts w:ascii="Times New Roman" w:hAnsi="Times New Roman" w:cs="Times New Roman"/>
-                <w:sz w:val="24"/>
-                <w:szCs w:val="24"/>
-                <w:lang w:val="en-US"/>
-              </w:rPr>
-            </w:pPr>
-            <w:r>
-              <w:rPr>
-                <w:rFonts w:ascii="Times New Roman" w:eastAsia="Times New Roman" w:hAnsi="Times New Roman" w:cs="Times New Roman"/>
-                <w:sz w:val="24"/>
-                <w:szCs w:val="24"/>
+                <w:szCs w:val="20"/>
+                <w:lang w:val="en-US"/>
+              </w:rPr>
+            </w:pPr>
+            <w:r>
+              <w:rPr>
+                <w:rFonts w:ascii="Times New Roman" w:eastAsia="Times New Roman" w:hAnsi="Times New Roman" w:cs="Times New Roman"/>
+                <w:szCs w:val="20"/>
                 <w:lang w:val="en-US"/>
               </w:rPr>
               <w:t>Look over main information about tournaments</w:t>
@@ -873,8 +801,7 @@
               <w:jc w:val="center"/>
               <w:rPr>
                 <w:rFonts w:ascii="Times New Roman" w:eastAsia="Times New Roman" w:hAnsi="Times New Roman" w:cs="Times New Roman"/>
-                <w:sz w:val="24"/>
-                <w:szCs w:val="24"/>
+                <w:szCs w:val="20"/>
                 <w:lang w:val="en-US"/>
               </w:rPr>
             </w:pPr>
@@ -883,8 +810,7 @@
               <w:rPr>
                 <w:rFonts w:ascii="Times New Roman" w:hAnsi="Times New Roman" w:cs="Times New Roman"/>
                 <w:color w:val="000000"/>
-                <w:sz w:val="24"/>
-                <w:szCs w:val="24"/>
+                <w:szCs w:val="20"/>
                 <w:lang w:val="en-US"/>
               </w:rPr>
               <w:t>CupReturnCorrectCup</w:t>
@@ -894,8 +820,7 @@
               <w:rPr>
                 <w:rFonts w:ascii="Times New Roman" w:hAnsi="Times New Roman" w:cs="Times New Roman"/>
                 <w:color w:val="000000"/>
-                <w:sz w:val="24"/>
-                <w:szCs w:val="24"/>
+                <w:szCs w:val="20"/>
                 <w:lang w:val="en-US"/>
               </w:rPr>
               <w:t>()</w:t>
@@ -904,12 +829,6 @@
         </w:tc>
       </w:tr>
       <w:tr>
-        <w:tblPrEx>
-          <w:tblCellMar>
-            <w:top w:w="0" w:type="dxa"/>
-            <w:bottom w:w="0" w:type="dxa"/>
-          </w:tblCellMar>
-        </w:tblPrEx>
         <w:tc>
           <w:tcPr>
             <w:tcW w:w="622" w:type="dxa"/>
@@ -930,16 +849,14 @@
               <w:spacing w:after="0" w:line="240" w:lineRule="auto"/>
               <w:rPr>
                 <w:rFonts w:ascii="Times New Roman" w:hAnsi="Times New Roman" w:cs="Times New Roman"/>
-                <w:sz w:val="24"/>
-                <w:szCs w:val="24"/>
-                <w:lang w:val="en-US"/>
-              </w:rPr>
-            </w:pPr>
-            <w:r>
-              <w:rPr>
-                <w:rFonts w:ascii="Times New Roman" w:eastAsia="Times New Roman" w:hAnsi="Times New Roman" w:cs="Times New Roman"/>
-                <w:sz w:val="24"/>
-                <w:szCs w:val="24"/>
+                <w:szCs w:val="20"/>
+                <w:lang w:val="en-US"/>
+              </w:rPr>
+            </w:pPr>
+            <w:r>
+              <w:rPr>
+                <w:rFonts w:ascii="Times New Roman" w:eastAsia="Times New Roman" w:hAnsi="Times New Roman" w:cs="Times New Roman"/>
+                <w:szCs w:val="20"/>
                 <w:lang w:val="en-US"/>
               </w:rPr>
               <w:t>2</w:t>
@@ -967,8 +884,7 @@
               <w:spacing w:after="200" w:line="276" w:lineRule="auto"/>
               <w:rPr>
                 <w:rFonts w:ascii="Times New Roman" w:hAnsi="Times New Roman" w:cs="Times New Roman"/>
-                <w:sz w:val="24"/>
-                <w:szCs w:val="24"/>
+                <w:szCs w:val="20"/>
                 <w:lang w:val="en-US"/>
               </w:rPr>
             </w:pPr>
@@ -994,16 +910,14 @@
               <w:spacing w:after="0" w:line="240" w:lineRule="auto"/>
               <w:rPr>
                 <w:rFonts w:ascii="Times New Roman" w:hAnsi="Times New Roman" w:cs="Times New Roman"/>
-                <w:sz w:val="24"/>
-                <w:szCs w:val="24"/>
-                <w:lang w:val="en-US"/>
-              </w:rPr>
-            </w:pPr>
-            <w:r>
-              <w:rPr>
-                <w:rFonts w:ascii="Times New Roman" w:eastAsia="Times New Roman" w:hAnsi="Times New Roman" w:cs="Times New Roman"/>
-                <w:sz w:val="24"/>
-                <w:szCs w:val="24"/>
+                <w:szCs w:val="20"/>
+                <w:lang w:val="en-US"/>
+              </w:rPr>
+            </w:pPr>
+            <w:r>
+              <w:rPr>
+                <w:rFonts w:ascii="Times New Roman" w:eastAsia="Times New Roman" w:hAnsi="Times New Roman" w:cs="Times New Roman"/>
+                <w:szCs w:val="20"/>
                 <w:lang w:val="en-US"/>
               </w:rPr>
               <w:t>Browse through teams</w:t>
@@ -1030,16 +944,14 @@
               <w:spacing w:after="0" w:line="240" w:lineRule="auto"/>
               <w:rPr>
                 <w:rFonts w:ascii="Times New Roman" w:hAnsi="Times New Roman" w:cs="Times New Roman"/>
-                <w:sz w:val="24"/>
-                <w:szCs w:val="24"/>
-                <w:lang w:val="en-US"/>
-              </w:rPr>
-            </w:pPr>
-            <w:r>
-              <w:rPr>
-                <w:rFonts w:ascii="Times New Roman" w:eastAsia="Times New Roman" w:hAnsi="Times New Roman" w:cs="Times New Roman"/>
-                <w:sz w:val="24"/>
-                <w:szCs w:val="24"/>
+                <w:szCs w:val="20"/>
+                <w:lang w:val="en-US"/>
+              </w:rPr>
+            </w:pPr>
+            <w:r>
+              <w:rPr>
+                <w:rFonts w:ascii="Times New Roman" w:eastAsia="Times New Roman" w:hAnsi="Times New Roman" w:cs="Times New Roman"/>
+                <w:szCs w:val="20"/>
                 <w:lang w:val="en-US"/>
               </w:rPr>
               <w:t>Look over main information about teams</w:t>
@@ -1063,8 +975,7 @@
               <w:jc w:val="center"/>
               <w:rPr>
                 <w:rFonts w:ascii="Times New Roman" w:eastAsia="Times New Roman" w:hAnsi="Times New Roman" w:cs="Times New Roman"/>
-                <w:sz w:val="24"/>
-                <w:szCs w:val="24"/>
+                <w:szCs w:val="20"/>
                 <w:lang w:val="en-US"/>
               </w:rPr>
             </w:pPr>
@@ -1073,8 +984,7 @@
               <w:rPr>
                 <w:rFonts w:ascii="Times New Roman" w:hAnsi="Times New Roman" w:cs="Times New Roman"/>
                 <w:color w:val="000000"/>
-                <w:sz w:val="24"/>
-                <w:szCs w:val="24"/>
+                <w:szCs w:val="20"/>
                 <w:lang w:val="en-US"/>
               </w:rPr>
               <w:t>TeamReturnCorrectTeam</w:t>
@@ -1084,8 +994,7 @@
               <w:rPr>
                 <w:rFonts w:ascii="Times New Roman" w:hAnsi="Times New Roman" w:cs="Times New Roman"/>
                 <w:color w:val="000000"/>
-                <w:sz w:val="24"/>
-                <w:szCs w:val="24"/>
+                <w:szCs w:val="20"/>
                 <w:lang w:val="en-US"/>
               </w:rPr>
               <w:t>()</w:t>
@@ -1094,12 +1003,6 @@
         </w:tc>
       </w:tr>
       <w:tr>
-        <w:tblPrEx>
-          <w:tblCellMar>
-            <w:top w:w="0" w:type="dxa"/>
-            <w:bottom w:w="0" w:type="dxa"/>
-          </w:tblCellMar>
-        </w:tblPrEx>
         <w:tc>
           <w:tcPr>
             <w:tcW w:w="622" w:type="dxa"/>
@@ -1120,16 +1023,14 @@
               <w:spacing w:after="0" w:line="240" w:lineRule="auto"/>
               <w:rPr>
                 <w:rFonts w:ascii="Times New Roman" w:hAnsi="Times New Roman" w:cs="Times New Roman"/>
-                <w:sz w:val="24"/>
-                <w:szCs w:val="24"/>
-                <w:lang w:val="en-US"/>
-              </w:rPr>
-            </w:pPr>
-            <w:r>
-              <w:rPr>
-                <w:rFonts w:ascii="Times New Roman" w:eastAsia="Times New Roman" w:hAnsi="Times New Roman" w:cs="Times New Roman"/>
-                <w:sz w:val="24"/>
-                <w:szCs w:val="24"/>
+                <w:szCs w:val="20"/>
+                <w:lang w:val="en-US"/>
+              </w:rPr>
+            </w:pPr>
+            <w:r>
+              <w:rPr>
+                <w:rFonts w:ascii="Times New Roman" w:eastAsia="Times New Roman" w:hAnsi="Times New Roman" w:cs="Times New Roman"/>
+                <w:szCs w:val="20"/>
                 <w:lang w:val="en-US"/>
               </w:rPr>
               <w:t>3</w:t>
@@ -1157,8 +1058,7 @@
               <w:spacing w:after="200" w:line="276" w:lineRule="auto"/>
               <w:rPr>
                 <w:rFonts w:ascii="Times New Roman" w:hAnsi="Times New Roman" w:cs="Times New Roman"/>
-                <w:sz w:val="24"/>
-                <w:szCs w:val="24"/>
+                <w:szCs w:val="20"/>
                 <w:lang w:val="en-US"/>
               </w:rPr>
             </w:pPr>
@@ -1184,16 +1084,14 @@
               <w:spacing w:after="0" w:line="240" w:lineRule="auto"/>
               <w:rPr>
                 <w:rFonts w:ascii="Times New Roman" w:hAnsi="Times New Roman" w:cs="Times New Roman"/>
-                <w:sz w:val="24"/>
-                <w:szCs w:val="24"/>
-                <w:lang w:val="en-US"/>
-              </w:rPr>
-            </w:pPr>
-            <w:r>
-              <w:rPr>
-                <w:rFonts w:ascii="Times New Roman" w:eastAsia="Times New Roman" w:hAnsi="Times New Roman" w:cs="Times New Roman"/>
-                <w:sz w:val="24"/>
-                <w:szCs w:val="24"/>
+                <w:szCs w:val="20"/>
+                <w:lang w:val="en-US"/>
+              </w:rPr>
+            </w:pPr>
+            <w:r>
+              <w:rPr>
+                <w:rFonts w:ascii="Times New Roman" w:eastAsia="Times New Roman" w:hAnsi="Times New Roman" w:cs="Times New Roman"/>
+                <w:szCs w:val="20"/>
                 <w:lang w:val="en-US"/>
               </w:rPr>
               <w:t>Show middle age of player</w:t>
@@ -1220,16 +1118,14 @@
               <w:spacing w:after="0" w:line="240" w:lineRule="auto"/>
               <w:rPr>
                 <w:rFonts w:ascii="Times New Roman" w:hAnsi="Times New Roman" w:cs="Times New Roman"/>
-                <w:sz w:val="24"/>
-                <w:szCs w:val="24"/>
-                <w:lang w:val="en-US"/>
-              </w:rPr>
-            </w:pPr>
-            <w:r>
-              <w:rPr>
-                <w:rFonts w:ascii="Times New Roman" w:eastAsia="Times New Roman" w:hAnsi="Times New Roman" w:cs="Times New Roman"/>
-                <w:sz w:val="24"/>
-                <w:szCs w:val="24"/>
+                <w:szCs w:val="20"/>
+                <w:lang w:val="en-US"/>
+              </w:rPr>
+            </w:pPr>
+            <w:r>
+              <w:rPr>
+                <w:rFonts w:ascii="Times New Roman" w:eastAsia="Times New Roman" w:hAnsi="Times New Roman" w:cs="Times New Roman"/>
+                <w:szCs w:val="20"/>
                 <w:lang w:val="en-US"/>
               </w:rPr>
               <w:t>Display middle age of player for each team and also display general middle age of all player</w:t>
@@ -1252,21 +1148,9 @@
               <w:spacing w:after="0" w:line="240" w:lineRule="auto"/>
               <w:rPr>
                 <w:rFonts w:ascii="Consolas" w:hAnsi="Consolas" w:cs="Consolas"/>
-                <w:color w:val="000000"/>
-                <w:sz w:val="19"/>
-                <w:szCs w:val="19"/>
-              </w:rPr>
-            </w:pPr>
-          </w:p>
-          <w:p>
-            <w:pPr>
-              <w:spacing w:after="0" w:line="240" w:lineRule="auto"/>
-              <w:rPr>
-                <w:rFonts w:ascii="Consolas" w:hAnsi="Consolas" w:cs="Consolas"/>
                 <w:b/>
                 <w:color w:val="000000"/>
-                <w:sz w:val="19"/>
-                <w:szCs w:val="19"/>
+                <w:szCs w:val="20"/>
               </w:rPr>
             </w:pPr>
             <w:proofErr w:type="spellStart"/>
@@ -1275,8 +1159,7 @@
                 <w:rFonts w:ascii="Consolas" w:hAnsi="Consolas" w:cs="Consolas"/>
                 <w:b/>
                 <w:color w:val="000000"/>
-                <w:sz w:val="19"/>
-                <w:szCs w:val="19"/>
+                <w:szCs w:val="20"/>
               </w:rPr>
               <w:t>IndexReturnsAViewResultWith</w:t>
             </w:r>
@@ -1287,8 +1170,7 @@
               <w:spacing w:after="0" w:line="240" w:lineRule="auto"/>
               <w:rPr>
                 <w:rFonts w:ascii="Times New Roman" w:eastAsia="Times New Roman" w:hAnsi="Times New Roman" w:cs="Times New Roman"/>
-                <w:sz w:val="24"/>
-                <w:szCs w:val="24"/>
+                <w:szCs w:val="20"/>
                 <w:lang w:val="en-US"/>
               </w:rPr>
             </w:pPr>
@@ -1297,11 +1179,10 @@
                 <w:rFonts w:ascii="Consolas" w:hAnsi="Consolas" w:cs="Consolas"/>
                 <w:b/>
                 <w:color w:val="000000"/>
-                <w:sz w:val="19"/>
-                <w:szCs w:val="19"/>
-                <w:lang w:val="en-US"/>
-              </w:rPr>
-              <w:t xml:space="preserve">                        </w:t>
+                <w:szCs w:val="20"/>
+                <w:lang w:val="en-US"/>
+              </w:rPr>
+              <w:t xml:space="preserve">                  </w:t>
             </w:r>
             <w:proofErr w:type="spellStart"/>
             <w:r>
@@ -1309,8 +1190,7 @@
                 <w:rFonts w:ascii="Consolas" w:hAnsi="Consolas" w:cs="Consolas"/>
                 <w:b/>
                 <w:color w:val="000000"/>
-                <w:sz w:val="19"/>
-                <w:szCs w:val="19"/>
+                <w:szCs w:val="20"/>
               </w:rPr>
               <w:t>ALists</w:t>
             </w:r>
@@ -1320,8 +1200,7 @@
                 <w:rFonts w:ascii="Consolas" w:hAnsi="Consolas" w:cs="Consolas"/>
                 <w:b/>
                 <w:color w:val="000000"/>
-                <w:sz w:val="19"/>
-                <w:szCs w:val="19"/>
+                <w:szCs w:val="20"/>
                 <w:lang w:val="en-US"/>
               </w:rPr>
               <w:t>()</w:t>
@@ -1330,12 +1209,6 @@
         </w:tc>
       </w:tr>
       <w:tr>
-        <w:tblPrEx>
-          <w:tblCellMar>
-            <w:top w:w="0" w:type="dxa"/>
-            <w:bottom w:w="0" w:type="dxa"/>
-          </w:tblCellMar>
-        </w:tblPrEx>
         <w:tc>
           <w:tcPr>
             <w:tcW w:w="622" w:type="dxa"/>
@@ -1356,16 +1229,14 @@
               <w:spacing w:after="0" w:line="240" w:lineRule="auto"/>
               <w:rPr>
                 <w:rFonts w:ascii="Times New Roman" w:hAnsi="Times New Roman" w:cs="Times New Roman"/>
-                <w:sz w:val="24"/>
-                <w:szCs w:val="24"/>
-                <w:lang w:val="en-US"/>
-              </w:rPr>
-            </w:pPr>
-            <w:r>
-              <w:rPr>
-                <w:rFonts w:ascii="Times New Roman" w:eastAsia="Times New Roman" w:hAnsi="Times New Roman" w:cs="Times New Roman"/>
-                <w:sz w:val="24"/>
-                <w:szCs w:val="24"/>
+                <w:szCs w:val="20"/>
+                <w:lang w:val="en-US"/>
+              </w:rPr>
+            </w:pPr>
+            <w:r>
+              <w:rPr>
+                <w:rFonts w:ascii="Times New Roman" w:eastAsia="Times New Roman" w:hAnsi="Times New Roman" w:cs="Times New Roman"/>
+                <w:szCs w:val="20"/>
                 <w:lang w:val="en-US"/>
               </w:rPr>
               <w:t>4</w:t>
@@ -1393,8 +1264,7 @@
               <w:spacing w:after="200" w:line="276" w:lineRule="auto"/>
               <w:rPr>
                 <w:rFonts w:ascii="Times New Roman" w:hAnsi="Times New Roman" w:cs="Times New Roman"/>
-                <w:sz w:val="24"/>
-                <w:szCs w:val="24"/>
+                <w:szCs w:val="20"/>
                 <w:lang w:val="en-US"/>
               </w:rPr>
             </w:pPr>
@@ -1420,27 +1290,24 @@
               <w:spacing w:after="0" w:line="240" w:lineRule="auto"/>
               <w:rPr>
                 <w:rFonts w:ascii="Times New Roman" w:eastAsia="Times New Roman" w:hAnsi="Times New Roman" w:cs="Times New Roman"/>
-                <w:sz w:val="24"/>
-                <w:szCs w:val="24"/>
-                <w:lang w:val="en-US"/>
-              </w:rPr>
-            </w:pPr>
-          </w:p>
-          <w:p>
-            <w:pPr>
-              <w:spacing w:after="0" w:line="240" w:lineRule="auto"/>
-              <w:rPr>
-                <w:rFonts w:ascii="Times New Roman" w:hAnsi="Times New Roman" w:cs="Times New Roman"/>
-                <w:sz w:val="24"/>
-                <w:szCs w:val="24"/>
-                <w:lang w:val="en-US"/>
-              </w:rPr>
-            </w:pPr>
-            <w:r>
-              <w:rPr>
-                <w:rFonts w:ascii="Times New Roman" w:eastAsia="Times New Roman" w:hAnsi="Times New Roman" w:cs="Times New Roman"/>
-                <w:sz w:val="24"/>
-                <w:szCs w:val="24"/>
+                <w:szCs w:val="20"/>
+                <w:lang w:val="en-US"/>
+              </w:rPr>
+            </w:pPr>
+          </w:p>
+          <w:p>
+            <w:pPr>
+              <w:spacing w:after="0" w:line="240" w:lineRule="auto"/>
+              <w:rPr>
+                <w:rFonts w:ascii="Times New Roman" w:hAnsi="Times New Roman" w:cs="Times New Roman"/>
+                <w:szCs w:val="20"/>
+                <w:lang w:val="en-US"/>
+              </w:rPr>
+            </w:pPr>
+            <w:r>
+              <w:rPr>
+                <w:rFonts w:ascii="Times New Roman" w:eastAsia="Times New Roman" w:hAnsi="Times New Roman" w:cs="Times New Roman"/>
+                <w:szCs w:val="20"/>
                 <w:lang w:val="en-US"/>
               </w:rPr>
               <w:t>Register\Login as team</w:t>
@@ -1467,16 +1334,14 @@
               <w:spacing w:after="0" w:line="240" w:lineRule="auto"/>
               <w:rPr>
                 <w:rFonts w:ascii="Times New Roman" w:eastAsia="Times New Roman" w:hAnsi="Times New Roman" w:cs="Times New Roman"/>
-                <w:sz w:val="24"/>
-                <w:szCs w:val="24"/>
-                <w:lang w:val="en-US"/>
-              </w:rPr>
-            </w:pPr>
-            <w:r>
-              <w:rPr>
-                <w:rFonts w:ascii="Times New Roman" w:eastAsia="Times New Roman" w:hAnsi="Times New Roman" w:cs="Times New Roman"/>
-                <w:sz w:val="24"/>
-                <w:szCs w:val="24"/>
+                <w:szCs w:val="20"/>
+                <w:lang w:val="en-US"/>
+              </w:rPr>
+            </w:pPr>
+            <w:r>
+              <w:rPr>
+                <w:rFonts w:ascii="Times New Roman" w:eastAsia="Times New Roman" w:hAnsi="Times New Roman" w:cs="Times New Roman"/>
+                <w:szCs w:val="20"/>
                 <w:lang w:val="en-US"/>
               </w:rPr>
               <w:t>On register – set name and description;</w:t>
@@ -1487,16 +1352,14 @@
               <w:spacing w:after="0" w:line="240" w:lineRule="auto"/>
               <w:rPr>
                 <w:rFonts w:ascii="Times New Roman" w:hAnsi="Times New Roman" w:cs="Times New Roman"/>
-                <w:sz w:val="24"/>
-                <w:szCs w:val="24"/>
-                <w:lang w:val="en-US"/>
-              </w:rPr>
-            </w:pPr>
-            <w:r>
-              <w:rPr>
-                <w:rFonts w:ascii="Times New Roman" w:eastAsia="Times New Roman" w:hAnsi="Times New Roman" w:cs="Times New Roman"/>
-                <w:sz w:val="24"/>
-                <w:szCs w:val="24"/>
+                <w:szCs w:val="20"/>
+                <w:lang w:val="en-US"/>
+              </w:rPr>
+            </w:pPr>
+            <w:r>
+              <w:rPr>
+                <w:rFonts w:ascii="Times New Roman" w:eastAsia="Times New Roman" w:hAnsi="Times New Roman" w:cs="Times New Roman"/>
+                <w:szCs w:val="20"/>
                 <w:lang w:val="en-US"/>
               </w:rPr>
               <w:t>On login – enter name and password;</w:t>
@@ -1519,41 +1382,37 @@
               <w:spacing w:after="0" w:line="240" w:lineRule="auto"/>
               <w:rPr>
                 <w:rFonts w:ascii="Times New Roman" w:eastAsia="Times New Roman" w:hAnsi="Times New Roman" w:cs="Times New Roman"/>
-                <w:sz w:val="24"/>
-                <w:szCs w:val="24"/>
-                <w:lang w:val="en-US"/>
-              </w:rPr>
-            </w:pPr>
-          </w:p>
-          <w:p>
-            <w:pPr>
-              <w:spacing w:after="0" w:line="240" w:lineRule="auto"/>
-              <w:rPr>
-                <w:rFonts w:ascii="Times New Roman" w:eastAsia="Times New Roman" w:hAnsi="Times New Roman" w:cs="Times New Roman"/>
-                <w:sz w:val="24"/>
-                <w:szCs w:val="24"/>
-                <w:lang w:val="en-US"/>
-              </w:rPr>
-            </w:pPr>
-          </w:p>
-          <w:p>
-            <w:pPr>
-              <w:spacing w:after="0" w:line="240" w:lineRule="auto"/>
-              <w:rPr>
-                <w:rFonts w:ascii="Times New Roman" w:eastAsia="Times New Roman" w:hAnsi="Times New Roman" w:cs="Times New Roman"/>
-                <w:sz w:val="24"/>
-                <w:szCs w:val="24"/>
-                <w:lang w:val="en-US"/>
-              </w:rPr>
-            </w:pPr>
-          </w:p>
-          <w:p>
-            <w:pPr>
-              <w:spacing w:after="0" w:line="240" w:lineRule="auto"/>
-              <w:rPr>
-                <w:rFonts w:ascii="Times New Roman" w:eastAsia="Times New Roman" w:hAnsi="Times New Roman" w:cs="Times New Roman"/>
-                <w:sz w:val="24"/>
-                <w:szCs w:val="24"/>
+                <w:szCs w:val="20"/>
+                <w:lang w:val="en-US"/>
+              </w:rPr>
+            </w:pPr>
+          </w:p>
+          <w:p>
+            <w:pPr>
+              <w:spacing w:after="0" w:line="240" w:lineRule="auto"/>
+              <w:rPr>
+                <w:rFonts w:ascii="Times New Roman" w:eastAsia="Times New Roman" w:hAnsi="Times New Roman" w:cs="Times New Roman"/>
+                <w:szCs w:val="20"/>
+                <w:lang w:val="en-US"/>
+              </w:rPr>
+            </w:pPr>
+          </w:p>
+          <w:p>
+            <w:pPr>
+              <w:spacing w:after="0" w:line="240" w:lineRule="auto"/>
+              <w:rPr>
+                <w:rFonts w:ascii="Times New Roman" w:eastAsia="Times New Roman" w:hAnsi="Times New Roman" w:cs="Times New Roman"/>
+                <w:szCs w:val="20"/>
+                <w:lang w:val="en-US"/>
+              </w:rPr>
+            </w:pPr>
+          </w:p>
+          <w:p>
+            <w:pPr>
+              <w:spacing w:after="0" w:line="240" w:lineRule="auto"/>
+              <w:rPr>
+                <w:rFonts w:ascii="Times New Roman" w:eastAsia="Times New Roman" w:hAnsi="Times New Roman" w:cs="Times New Roman"/>
+                <w:szCs w:val="20"/>
                 <w:lang w:val="en-US"/>
               </w:rPr>
             </w:pPr>
@@ -1561,12 +1420,6 @@
         </w:tc>
       </w:tr>
       <w:tr>
-        <w:tblPrEx>
-          <w:tblCellMar>
-            <w:top w:w="0" w:type="dxa"/>
-            <w:bottom w:w="0" w:type="dxa"/>
-          </w:tblCellMar>
-        </w:tblPrEx>
         <w:tc>
           <w:tcPr>
             <w:tcW w:w="622" w:type="dxa"/>
@@ -1587,16 +1440,14 @@
               <w:spacing w:after="0" w:line="240" w:lineRule="auto"/>
               <w:rPr>
                 <w:rFonts w:ascii="Times New Roman" w:hAnsi="Times New Roman" w:cs="Times New Roman"/>
-                <w:sz w:val="24"/>
-                <w:szCs w:val="24"/>
-                <w:lang w:val="en-US"/>
-              </w:rPr>
-            </w:pPr>
-            <w:r>
-              <w:rPr>
-                <w:rFonts w:ascii="Times New Roman" w:eastAsia="Times New Roman" w:hAnsi="Times New Roman" w:cs="Times New Roman"/>
-                <w:sz w:val="24"/>
-                <w:szCs w:val="24"/>
+                <w:szCs w:val="20"/>
+                <w:lang w:val="en-US"/>
+              </w:rPr>
+            </w:pPr>
+            <w:r>
+              <w:rPr>
+                <w:rFonts w:ascii="Times New Roman" w:eastAsia="Times New Roman" w:hAnsi="Times New Roman" w:cs="Times New Roman"/>
+                <w:szCs w:val="20"/>
                 <w:lang w:val="en-US"/>
               </w:rPr>
               <w:t>5</w:t>
@@ -1624,8 +1475,7 @@
               <w:spacing w:after="200" w:line="276" w:lineRule="auto"/>
               <w:rPr>
                 <w:rFonts w:ascii="Times New Roman" w:hAnsi="Times New Roman" w:cs="Times New Roman"/>
-                <w:sz w:val="24"/>
-                <w:szCs w:val="24"/>
+                <w:szCs w:val="20"/>
                 <w:lang w:val="en-US"/>
               </w:rPr>
             </w:pPr>
@@ -1669,16 +1519,14 @@
               <w:spacing w:after="0" w:line="240" w:lineRule="auto"/>
               <w:rPr>
                 <w:rFonts w:ascii="Times New Roman" w:hAnsi="Times New Roman" w:cs="Times New Roman"/>
-                <w:sz w:val="24"/>
-                <w:szCs w:val="24"/>
-                <w:lang w:val="en-US"/>
-              </w:rPr>
-            </w:pPr>
-            <w:r>
-              <w:rPr>
-                <w:rFonts w:ascii="Times New Roman" w:eastAsia="Times New Roman" w:hAnsi="Times New Roman" w:cs="Times New Roman"/>
-                <w:sz w:val="24"/>
-                <w:szCs w:val="24"/>
+                <w:szCs w:val="20"/>
+                <w:lang w:val="en-US"/>
+              </w:rPr>
+            </w:pPr>
+            <w:r>
+              <w:rPr>
+                <w:rFonts w:ascii="Times New Roman" w:eastAsia="Times New Roman" w:hAnsi="Times New Roman" w:cs="Times New Roman"/>
+                <w:szCs w:val="20"/>
                 <w:shd w:val="clear" w:color="auto" w:fill="FFFFFF"/>
                 <w:lang w:val="en-US"/>
               </w:rPr>
@@ -1688,8 +1536,7 @@
               <w:rPr>
                 <w:rFonts w:ascii="Times New Roman" w:eastAsia="inherit" w:hAnsi="Times New Roman" w:cs="Times New Roman"/>
                 <w:color w:val="212121"/>
-                <w:sz w:val="24"/>
-                <w:szCs w:val="24"/>
+                <w:szCs w:val="20"/>
                 <w:shd w:val="clear" w:color="auto" w:fill="FFFFFF"/>
                 <w:lang w:val="en-US"/>
               </w:rPr>
@@ -1717,16 +1564,14 @@
               <w:spacing w:after="0" w:line="240" w:lineRule="auto"/>
               <w:rPr>
                 <w:rFonts w:ascii="Times New Roman" w:hAnsi="Times New Roman" w:cs="Times New Roman"/>
-                <w:sz w:val="24"/>
-                <w:szCs w:val="24"/>
-                <w:lang w:val="en-US"/>
-              </w:rPr>
-            </w:pPr>
-            <w:r>
-              <w:rPr>
-                <w:rFonts w:ascii="Times New Roman" w:eastAsia="Times New Roman" w:hAnsi="Times New Roman" w:cs="Times New Roman"/>
-                <w:sz w:val="24"/>
-                <w:szCs w:val="24"/>
+                <w:szCs w:val="20"/>
+                <w:lang w:val="en-US"/>
+              </w:rPr>
+            </w:pPr>
+            <w:r>
+              <w:rPr>
+                <w:rFonts w:ascii="Times New Roman" w:eastAsia="Times New Roman" w:hAnsi="Times New Roman" w:cs="Times New Roman"/>
+                <w:szCs w:val="20"/>
                 <w:lang w:val="en-US"/>
               </w:rPr>
               <w:t>On register – set name and other information</w:t>
@@ -1749,8 +1594,7 @@
               <w:spacing w:after="0" w:line="240" w:lineRule="auto"/>
               <w:rPr>
                 <w:rFonts w:ascii="Times New Roman" w:eastAsia="Times New Roman" w:hAnsi="Times New Roman" w:cs="Times New Roman"/>
-                <w:sz w:val="24"/>
-                <w:szCs w:val="24"/>
+                <w:szCs w:val="20"/>
                 <w:lang w:val="en-US"/>
               </w:rPr>
             </w:pPr>
@@ -1758,12 +1602,6 @@
         </w:tc>
       </w:tr>
       <w:tr>
-        <w:tblPrEx>
-          <w:tblCellMar>
-            <w:top w:w="0" w:type="dxa"/>
-            <w:bottom w:w="0" w:type="dxa"/>
-          </w:tblCellMar>
-        </w:tblPrEx>
         <w:tc>
           <w:tcPr>
             <w:tcW w:w="622" w:type="dxa"/>
@@ -1784,16 +1622,14 @@
               <w:spacing w:after="0" w:line="240" w:lineRule="auto"/>
               <w:rPr>
                 <w:rFonts w:ascii="Times New Roman" w:hAnsi="Times New Roman" w:cs="Times New Roman"/>
-                <w:sz w:val="24"/>
-                <w:szCs w:val="24"/>
-                <w:lang w:val="en-US"/>
-              </w:rPr>
-            </w:pPr>
-            <w:r>
-              <w:rPr>
-                <w:rFonts w:ascii="Times New Roman" w:eastAsia="Times New Roman" w:hAnsi="Times New Roman" w:cs="Times New Roman"/>
-                <w:sz w:val="24"/>
-                <w:szCs w:val="24"/>
+                <w:szCs w:val="20"/>
+                <w:lang w:val="en-US"/>
+              </w:rPr>
+            </w:pPr>
+            <w:r>
+              <w:rPr>
+                <w:rFonts w:ascii="Times New Roman" w:eastAsia="Times New Roman" w:hAnsi="Times New Roman" w:cs="Times New Roman"/>
+                <w:szCs w:val="20"/>
                 <w:lang w:val="en-US"/>
               </w:rPr>
               <w:t>6</w:t>
@@ -1820,30 +1656,27 @@
               <w:spacing w:after="0" w:line="240" w:lineRule="auto"/>
               <w:rPr>
                 <w:rFonts w:ascii="Times New Roman" w:eastAsia="Times New Roman" w:hAnsi="Times New Roman" w:cs="Times New Roman"/>
-                <w:sz w:val="24"/>
-                <w:szCs w:val="24"/>
-                <w:lang w:val="en-US"/>
-              </w:rPr>
-            </w:pPr>
-          </w:p>
-          <w:p>
-            <w:pPr>
-              <w:spacing w:after="0" w:line="240" w:lineRule="auto"/>
-              <w:rPr>
-                <w:rFonts w:ascii="Times New Roman" w:eastAsia="Times New Roman" w:hAnsi="Times New Roman" w:cs="Times New Roman"/>
-                <w:sz w:val="24"/>
-                <w:szCs w:val="24"/>
-                <w:lang w:val="en-US"/>
-              </w:rPr>
-            </w:pPr>
-          </w:p>
-          <w:p>
-            <w:pPr>
-              <w:spacing w:after="0" w:line="240" w:lineRule="auto"/>
-              <w:rPr>
-                <w:rFonts w:ascii="Times New Roman" w:eastAsia="Times New Roman" w:hAnsi="Times New Roman" w:cs="Times New Roman"/>
-                <w:sz w:val="24"/>
-                <w:szCs w:val="24"/>
+                <w:szCs w:val="20"/>
+                <w:lang w:val="en-US"/>
+              </w:rPr>
+            </w:pPr>
+          </w:p>
+          <w:p>
+            <w:pPr>
+              <w:spacing w:after="0" w:line="240" w:lineRule="auto"/>
+              <w:rPr>
+                <w:rFonts w:ascii="Times New Roman" w:eastAsia="Times New Roman" w:hAnsi="Times New Roman" w:cs="Times New Roman"/>
+                <w:szCs w:val="20"/>
+                <w:lang w:val="en-US"/>
+              </w:rPr>
+            </w:pPr>
+          </w:p>
+          <w:p>
+            <w:pPr>
+              <w:spacing w:after="0" w:line="240" w:lineRule="auto"/>
+              <w:rPr>
+                <w:rFonts w:ascii="Times New Roman" w:eastAsia="Times New Roman" w:hAnsi="Times New Roman" w:cs="Times New Roman"/>
+                <w:szCs w:val="20"/>
                 <w:lang w:val="en-US"/>
               </w:rPr>
             </w:pPr>
@@ -1854,8 +1687,7 @@
               <w:jc w:val="center"/>
               <w:rPr>
                 <w:rFonts w:ascii="Times New Roman" w:eastAsia="Times New Roman" w:hAnsi="Times New Roman" w:cs="Times New Roman"/>
-                <w:sz w:val="24"/>
-                <w:szCs w:val="24"/>
+                <w:szCs w:val="20"/>
                 <w:lang w:val="en-US"/>
               </w:rPr>
             </w:pPr>
@@ -1866,8 +1698,7 @@
               <w:jc w:val="center"/>
               <w:rPr>
                 <w:rFonts w:ascii="Times New Roman" w:eastAsia="Times New Roman" w:hAnsi="Times New Roman" w:cs="Times New Roman"/>
-                <w:sz w:val="24"/>
-                <w:szCs w:val="24"/>
+                <w:szCs w:val="20"/>
                 <w:lang w:val="en-US"/>
               </w:rPr>
             </w:pPr>
@@ -1878,8 +1709,7 @@
               <w:jc w:val="center"/>
               <w:rPr>
                 <w:rFonts w:ascii="Times New Roman" w:eastAsia="Times New Roman" w:hAnsi="Times New Roman" w:cs="Times New Roman"/>
-                <w:sz w:val="24"/>
-                <w:szCs w:val="24"/>
+                <w:szCs w:val="20"/>
                 <w:lang w:val="en-US"/>
               </w:rPr>
             </w:pPr>
@@ -1890,8 +1720,7 @@
               <w:jc w:val="center"/>
               <w:rPr>
                 <w:rFonts w:ascii="Times New Roman" w:eastAsia="Times New Roman" w:hAnsi="Times New Roman" w:cs="Times New Roman"/>
-                <w:sz w:val="24"/>
-                <w:szCs w:val="24"/>
+                <w:szCs w:val="20"/>
                 <w:lang w:val="en-US"/>
               </w:rPr>
             </w:pPr>
@@ -1902,8 +1731,7 @@
               <w:jc w:val="center"/>
               <w:rPr>
                 <w:rFonts w:ascii="Times New Roman" w:eastAsia="Times New Roman" w:hAnsi="Times New Roman" w:cs="Times New Roman"/>
-                <w:sz w:val="24"/>
-                <w:szCs w:val="24"/>
+                <w:szCs w:val="20"/>
                 <w:lang w:val="en-US"/>
               </w:rPr>
             </w:pPr>
@@ -1914,27 +1742,24 @@
               <w:jc w:val="center"/>
               <w:rPr>
                 <w:rFonts w:ascii="Times New Roman" w:eastAsia="Times New Roman" w:hAnsi="Times New Roman" w:cs="Times New Roman"/>
-                <w:sz w:val="24"/>
-                <w:szCs w:val="24"/>
-                <w:lang w:val="en-US"/>
-              </w:rPr>
-            </w:pPr>
-          </w:p>
-          <w:p>
-            <w:pPr>
-              <w:spacing w:after="0" w:line="240" w:lineRule="auto"/>
-              <w:rPr>
-                <w:rFonts w:ascii="Times New Roman" w:hAnsi="Times New Roman" w:cs="Times New Roman"/>
-                <w:sz w:val="24"/>
-                <w:szCs w:val="24"/>
-                <w:lang w:val="en-US"/>
-              </w:rPr>
-            </w:pPr>
-            <w:r>
-              <w:rPr>
-                <w:rFonts w:ascii="Times New Roman" w:eastAsia="Times New Roman" w:hAnsi="Times New Roman" w:cs="Times New Roman"/>
-                <w:sz w:val="24"/>
-                <w:szCs w:val="24"/>
+                <w:szCs w:val="20"/>
+                <w:lang w:val="en-US"/>
+              </w:rPr>
+            </w:pPr>
+          </w:p>
+          <w:p>
+            <w:pPr>
+              <w:spacing w:after="0" w:line="240" w:lineRule="auto"/>
+              <w:rPr>
+                <w:rFonts w:ascii="Times New Roman" w:hAnsi="Times New Roman" w:cs="Times New Roman"/>
+                <w:szCs w:val="20"/>
+                <w:lang w:val="en-US"/>
+              </w:rPr>
+            </w:pPr>
+            <w:r>
+              <w:rPr>
+                <w:rFonts w:ascii="Times New Roman" w:eastAsia="Times New Roman" w:hAnsi="Times New Roman" w:cs="Times New Roman"/>
+                <w:szCs w:val="20"/>
                 <w:lang w:val="en-US"/>
               </w:rPr>
               <w:t>Registered as team</w:t>
@@ -1961,16 +1786,14 @@
               <w:spacing w:after="0" w:line="240" w:lineRule="auto"/>
               <w:rPr>
                 <w:rFonts w:ascii="Times New Roman" w:hAnsi="Times New Roman" w:cs="Times New Roman"/>
-                <w:sz w:val="24"/>
-                <w:szCs w:val="24"/>
-                <w:lang w:val="en-US"/>
-              </w:rPr>
-            </w:pPr>
-            <w:r>
-              <w:rPr>
-                <w:rFonts w:ascii="Times New Roman" w:eastAsia="Times New Roman" w:hAnsi="Times New Roman" w:cs="Times New Roman"/>
-                <w:sz w:val="24"/>
-                <w:szCs w:val="24"/>
+                <w:szCs w:val="20"/>
+                <w:lang w:val="en-US"/>
+              </w:rPr>
+            </w:pPr>
+            <w:r>
+              <w:rPr>
+                <w:rFonts w:ascii="Times New Roman" w:eastAsia="Times New Roman" w:hAnsi="Times New Roman" w:cs="Times New Roman"/>
+                <w:szCs w:val="20"/>
                 <w:lang w:val="en-US"/>
               </w:rPr>
               <w:t>Browse through tournament</w:t>
@@ -1997,16 +1820,14 @@
               <w:spacing w:after="0" w:line="240" w:lineRule="auto"/>
               <w:rPr>
                 <w:rFonts w:ascii="Times New Roman" w:eastAsia="Calibri" w:hAnsi="Times New Roman" w:cs="Times New Roman"/>
-                <w:sz w:val="24"/>
-                <w:szCs w:val="24"/>
+                <w:szCs w:val="20"/>
                 <w:lang w:val="en-US"/>
               </w:rPr>
             </w:pPr>
             <w:r>
               <w:rPr>
                 <w:rFonts w:ascii="Times New Roman" w:eastAsia="Calibri" w:hAnsi="Times New Roman" w:cs="Times New Roman"/>
-                <w:sz w:val="24"/>
-                <w:szCs w:val="24"/>
+                <w:szCs w:val="20"/>
                 <w:lang w:val="en-US"/>
               </w:rPr>
               <w:t xml:space="preserve">Browse </w:t>
@@ -2015,8 +1836,7 @@
             <w:r>
               <w:rPr>
                 <w:rFonts w:ascii="Times New Roman" w:eastAsia="Calibri" w:hAnsi="Times New Roman" w:cs="Times New Roman"/>
-                <w:sz w:val="24"/>
-                <w:szCs w:val="24"/>
+                <w:szCs w:val="20"/>
                 <w:lang w:val="en-US"/>
               </w:rPr>
               <w:t>though</w:t>
@@ -2025,11 +1845,20 @@
             <w:r>
               <w:rPr>
                 <w:rFonts w:ascii="Times New Roman" w:eastAsia="Calibri" w:hAnsi="Times New Roman" w:cs="Times New Roman"/>
-                <w:sz w:val="24"/>
-                <w:szCs w:val="24"/>
-                <w:lang w:val="en-US"/>
-              </w:rPr>
-              <w:t xml:space="preserve"> all available tournaments(distinguish already registered cups)</w:t>
+                <w:szCs w:val="20"/>
+                <w:lang w:val="en-US"/>
+              </w:rPr>
+              <w:t xml:space="preserve"> all available tournaments(distinguish already registered cup</w:t>
+            </w:r>
+            <w:bookmarkStart w:id="0" w:name="_GoBack"/>
+            <w:bookmarkEnd w:id="0"/>
+            <w:r>
+              <w:rPr>
+                <w:rFonts w:ascii="Times New Roman" w:eastAsia="Calibri" w:hAnsi="Times New Roman" w:cs="Times New Roman"/>
+                <w:szCs w:val="20"/>
+                <w:lang w:val="en-US"/>
+              </w:rPr>
+              <w:t>s)</w:t>
             </w:r>
           </w:p>
         </w:tc>
@@ -2051,75 +1880,57 @@
                 <w:rFonts w:ascii="Consolas" w:hAnsi="Consolas" w:cs="Consolas"/>
                 <w:b/>
                 <w:color w:val="000000"/>
-                <w:sz w:val="19"/>
-                <w:szCs w:val="19"/>
-              </w:rPr>
-            </w:pPr>
-          </w:p>
-          <w:p>
-            <w:pPr>
-              <w:spacing w:after="0" w:line="240" w:lineRule="auto"/>
+                <w:szCs w:val="20"/>
+              </w:rPr>
+            </w:pPr>
+            <w:proofErr w:type="spellStart"/>
+            <w:r>
               <w:rPr>
                 <w:rFonts w:ascii="Consolas" w:hAnsi="Consolas" w:cs="Consolas"/>
                 <w:b/>
                 <w:color w:val="000000"/>
-                <w:sz w:val="19"/>
-                <w:szCs w:val="19"/>
-              </w:rPr>
-            </w:pPr>
+                <w:szCs w:val="20"/>
+              </w:rPr>
+              <w:t>IndexReturnsAViewResultWith</w:t>
+            </w:r>
+            <w:proofErr w:type="spellEnd"/>
+          </w:p>
+          <w:p>
+            <w:pPr>
+              <w:spacing w:after="0" w:line="240" w:lineRule="auto"/>
+              <w:rPr>
+                <w:rFonts w:ascii="Times New Roman" w:eastAsia="Calibri" w:hAnsi="Times New Roman" w:cs="Times New Roman"/>
+                <w:szCs w:val="20"/>
+                <w:lang w:val="en-US"/>
+              </w:rPr>
+            </w:pPr>
+            <w:r>
+              <w:rPr>
+                <w:rFonts w:ascii="Consolas" w:hAnsi="Consolas" w:cs="Consolas"/>
+                <w:b/>
+                <w:color w:val="000000"/>
+                <w:szCs w:val="20"/>
+                <w:lang w:val="en-US"/>
+              </w:rPr>
+              <w:t xml:space="preserve">                  </w:t>
+            </w:r>
             <w:proofErr w:type="spellStart"/>
             <w:r>
               <w:rPr>
                 <w:rFonts w:ascii="Consolas" w:hAnsi="Consolas" w:cs="Consolas"/>
                 <w:b/>
                 <w:color w:val="000000"/>
-                <w:sz w:val="19"/>
-                <w:szCs w:val="19"/>
-              </w:rPr>
-              <w:t>IndexReturnsAViewResultWith</w:t>
+                <w:szCs w:val="20"/>
+              </w:rPr>
+              <w:t>ALists</w:t>
             </w:r>
             <w:proofErr w:type="spellEnd"/>
-          </w:p>
-          <w:p>
-            <w:pPr>
-              <w:spacing w:after="0" w:line="240" w:lineRule="auto"/>
-              <w:rPr>
-                <w:rFonts w:ascii="Times New Roman" w:eastAsia="Calibri" w:hAnsi="Times New Roman" w:cs="Times New Roman"/>
-                <w:sz w:val="24"/>
-                <w:szCs w:val="24"/>
-                <w:lang w:val="en-US"/>
-              </w:rPr>
-            </w:pPr>
             <w:r>
               <w:rPr>
                 <w:rFonts w:ascii="Consolas" w:hAnsi="Consolas" w:cs="Consolas"/>
                 <w:b/>
                 <w:color w:val="000000"/>
-                <w:sz w:val="19"/>
-                <w:szCs w:val="19"/>
-                <w:lang w:val="en-US"/>
-              </w:rPr>
-              <w:t xml:space="preserve">                        </w:t>
-            </w:r>
-            <w:proofErr w:type="spellStart"/>
-            <w:r>
-              <w:rPr>
-                <w:rFonts w:ascii="Consolas" w:hAnsi="Consolas" w:cs="Consolas"/>
-                <w:b/>
-                <w:color w:val="000000"/>
-                <w:sz w:val="19"/>
-                <w:szCs w:val="19"/>
-              </w:rPr>
-              <w:t>ALists</w:t>
-            </w:r>
-            <w:proofErr w:type="spellEnd"/>
-            <w:r>
-              <w:rPr>
-                <w:rFonts w:ascii="Consolas" w:hAnsi="Consolas" w:cs="Consolas"/>
-                <w:b/>
-                <w:color w:val="000000"/>
-                <w:sz w:val="19"/>
-                <w:szCs w:val="19"/>
+                <w:szCs w:val="20"/>
               </w:rPr>
               <w:t>()</w:t>
             </w:r>
@@ -2127,12 +1938,6 @@
         </w:tc>
       </w:tr>
       <w:tr>
-        <w:tblPrEx>
-          <w:tblCellMar>
-            <w:top w:w="0" w:type="dxa"/>
-            <w:bottom w:w="0" w:type="dxa"/>
-          </w:tblCellMar>
-        </w:tblPrEx>
         <w:tc>
           <w:tcPr>
             <w:tcW w:w="622" w:type="dxa"/>
@@ -2153,16 +1958,14 @@
               <w:spacing w:after="0" w:line="240" w:lineRule="auto"/>
               <w:rPr>
                 <w:rFonts w:ascii="Times New Roman" w:hAnsi="Times New Roman" w:cs="Times New Roman"/>
-                <w:sz w:val="24"/>
-                <w:szCs w:val="24"/>
-                <w:lang w:val="en-US"/>
-              </w:rPr>
-            </w:pPr>
-            <w:r>
-              <w:rPr>
-                <w:rFonts w:ascii="Times New Roman" w:eastAsia="Times New Roman" w:hAnsi="Times New Roman" w:cs="Times New Roman"/>
-                <w:sz w:val="24"/>
-                <w:szCs w:val="24"/>
+                <w:szCs w:val="20"/>
+                <w:lang w:val="en-US"/>
+              </w:rPr>
+            </w:pPr>
+            <w:r>
+              <w:rPr>
+                <w:rFonts w:ascii="Times New Roman" w:eastAsia="Times New Roman" w:hAnsi="Times New Roman" w:cs="Times New Roman"/>
+                <w:szCs w:val="20"/>
                 <w:lang w:val="en-US"/>
               </w:rPr>
               <w:t>7</w:t>
@@ -2188,8 +1991,7 @@
               <w:spacing w:after="200" w:line="276" w:lineRule="auto"/>
               <w:rPr>
                 <w:rFonts w:ascii="Times New Roman" w:hAnsi="Times New Roman" w:cs="Times New Roman"/>
-                <w:sz w:val="24"/>
-                <w:szCs w:val="24"/>
+                <w:szCs w:val="20"/>
                 <w:lang w:val="en-US"/>
               </w:rPr>
             </w:pPr>
@@ -2215,16 +2017,14 @@
               <w:spacing w:after="0" w:line="240" w:lineRule="auto"/>
               <w:rPr>
                 <w:rFonts w:ascii="Times New Roman" w:hAnsi="Times New Roman" w:cs="Times New Roman"/>
-                <w:sz w:val="24"/>
-                <w:szCs w:val="24"/>
-                <w:lang w:val="en-US"/>
-              </w:rPr>
-            </w:pPr>
-            <w:r>
-              <w:rPr>
-                <w:rFonts w:ascii="Times New Roman" w:eastAsia="Times New Roman" w:hAnsi="Times New Roman" w:cs="Times New Roman"/>
-                <w:sz w:val="24"/>
-                <w:szCs w:val="24"/>
+                <w:szCs w:val="20"/>
+                <w:lang w:val="en-US"/>
+              </w:rPr>
+            </w:pPr>
+            <w:r>
+              <w:rPr>
+                <w:rFonts w:ascii="Times New Roman" w:eastAsia="Times New Roman" w:hAnsi="Times New Roman" w:cs="Times New Roman"/>
+                <w:szCs w:val="20"/>
                 <w:lang w:val="en-US"/>
               </w:rPr>
               <w:t>Register on tournament</w:t>
@@ -2251,16 +2051,14 @@
               <w:spacing w:after="0" w:line="240" w:lineRule="auto"/>
               <w:rPr>
                 <w:rFonts w:ascii="Times New Roman" w:eastAsia="Calibri" w:hAnsi="Times New Roman" w:cs="Times New Roman"/>
-                <w:sz w:val="24"/>
-                <w:szCs w:val="24"/>
+                <w:szCs w:val="20"/>
                 <w:lang w:val="en-US"/>
               </w:rPr>
             </w:pPr>
             <w:r>
               <w:rPr>
                 <w:rFonts w:ascii="Times New Roman" w:eastAsia="Calibri" w:hAnsi="Times New Roman" w:cs="Times New Roman"/>
-                <w:sz w:val="24"/>
-                <w:szCs w:val="24"/>
+                <w:szCs w:val="20"/>
                 <w:lang w:val="en-US"/>
               </w:rPr>
               <w:t>Register on some cup from list of available cups</w:t>
@@ -2284,8 +2082,7 @@
               <w:jc w:val="center"/>
               <w:rPr>
                 <w:rFonts w:ascii="Times New Roman" w:eastAsia="Calibri" w:hAnsi="Times New Roman" w:cs="Times New Roman"/>
-                <w:sz w:val="24"/>
-                <w:szCs w:val="24"/>
+                <w:szCs w:val="20"/>
                 <w:lang w:val="en-US"/>
               </w:rPr>
             </w:pPr>
@@ -2294,8 +2091,7 @@
               <w:rPr>
                 <w:rFonts w:ascii="Consolas" w:hAnsi="Consolas" w:cs="Consolas"/>
                 <w:color w:val="000000"/>
-                <w:sz w:val="24"/>
-                <w:szCs w:val="19"/>
+                <w:szCs w:val="20"/>
               </w:rPr>
               <w:t>RegistrToCupTest</w:t>
             </w:r>
@@ -2304,8 +2100,7 @@
               <w:rPr>
                 <w:rFonts w:ascii="Consolas" w:hAnsi="Consolas" w:cs="Consolas"/>
                 <w:color w:val="000000"/>
-                <w:sz w:val="24"/>
-                <w:szCs w:val="19"/>
+                <w:szCs w:val="20"/>
                 <w:lang w:val="en-US"/>
               </w:rPr>
               <w:t>()</w:t>
@@ -2314,12 +2109,6 @@
         </w:tc>
       </w:tr>
       <w:tr>
-        <w:tblPrEx>
-          <w:tblCellMar>
-            <w:top w:w="0" w:type="dxa"/>
-            <w:bottom w:w="0" w:type="dxa"/>
-          </w:tblCellMar>
-        </w:tblPrEx>
         <w:tc>
           <w:tcPr>
             <w:tcW w:w="622" w:type="dxa"/>
@@ -2340,16 +2129,14 @@
               <w:spacing w:after="0" w:line="240" w:lineRule="auto"/>
               <w:rPr>
                 <w:rFonts w:ascii="Times New Roman" w:hAnsi="Times New Roman" w:cs="Times New Roman"/>
-                <w:sz w:val="24"/>
-                <w:szCs w:val="24"/>
-                <w:lang w:val="en-US"/>
-              </w:rPr>
-            </w:pPr>
-            <w:r>
-              <w:rPr>
-                <w:rFonts w:ascii="Times New Roman" w:eastAsia="Times New Roman" w:hAnsi="Times New Roman" w:cs="Times New Roman"/>
-                <w:sz w:val="24"/>
-                <w:szCs w:val="24"/>
+                <w:szCs w:val="20"/>
+                <w:lang w:val="en-US"/>
+              </w:rPr>
+            </w:pPr>
+            <w:r>
+              <w:rPr>
+                <w:rFonts w:ascii="Times New Roman" w:eastAsia="Times New Roman" w:hAnsi="Times New Roman" w:cs="Times New Roman"/>
+                <w:szCs w:val="20"/>
                 <w:lang w:val="en-US"/>
               </w:rPr>
               <w:t>8</w:t>
@@ -2375,8 +2162,7 @@
               <w:spacing w:after="200" w:line="276" w:lineRule="auto"/>
               <w:rPr>
                 <w:rFonts w:ascii="Times New Roman" w:hAnsi="Times New Roman" w:cs="Times New Roman"/>
-                <w:sz w:val="24"/>
-                <w:szCs w:val="24"/>
+                <w:szCs w:val="20"/>
                 <w:lang w:val="en-US"/>
               </w:rPr>
             </w:pPr>
@@ -2402,16 +2188,14 @@
               <w:spacing w:after="0" w:line="240" w:lineRule="auto"/>
               <w:rPr>
                 <w:rFonts w:ascii="Times New Roman" w:hAnsi="Times New Roman" w:cs="Times New Roman"/>
-                <w:sz w:val="24"/>
-                <w:szCs w:val="24"/>
-                <w:lang w:val="en-US"/>
-              </w:rPr>
-            </w:pPr>
-            <w:r>
-              <w:rPr>
-                <w:rFonts w:ascii="Times New Roman" w:eastAsia="Times New Roman" w:hAnsi="Times New Roman" w:cs="Times New Roman"/>
-                <w:sz w:val="24"/>
-                <w:szCs w:val="24"/>
+                <w:szCs w:val="20"/>
+                <w:lang w:val="en-US"/>
+              </w:rPr>
+            </w:pPr>
+            <w:r>
+              <w:rPr>
+                <w:rFonts w:ascii="Times New Roman" w:eastAsia="Times New Roman" w:hAnsi="Times New Roman" w:cs="Times New Roman"/>
+                <w:szCs w:val="20"/>
                 <w:lang w:val="en-US"/>
               </w:rPr>
               <w:t>Edit team information</w:t>
@@ -2438,16 +2222,14 @@
               <w:spacing w:after="0" w:line="240" w:lineRule="auto"/>
               <w:rPr>
                 <w:rFonts w:ascii="Times New Roman" w:eastAsia="Calibri" w:hAnsi="Times New Roman" w:cs="Times New Roman"/>
-                <w:sz w:val="24"/>
-                <w:szCs w:val="24"/>
+                <w:szCs w:val="20"/>
                 <w:lang w:val="en-US"/>
               </w:rPr>
             </w:pPr>
             <w:r>
               <w:rPr>
                 <w:rFonts w:ascii="Times New Roman" w:eastAsia="Calibri" w:hAnsi="Times New Roman" w:cs="Times New Roman"/>
-                <w:sz w:val="24"/>
-                <w:szCs w:val="24"/>
+                <w:szCs w:val="20"/>
                 <w:lang w:val="en-US"/>
               </w:rPr>
               <w:t>Update information of current team</w:t>
@@ -2472,8 +2254,7 @@
                 <w:rFonts w:ascii="Consolas" w:hAnsi="Consolas" w:cs="Consolas"/>
                 <w:b/>
                 <w:color w:val="000000"/>
-                <w:sz w:val="19"/>
-                <w:szCs w:val="19"/>
+                <w:szCs w:val="20"/>
               </w:rPr>
             </w:pPr>
             <w:proofErr w:type="spellStart"/>
@@ -2482,8 +2263,7 @@
                 <w:rFonts w:ascii="Consolas" w:hAnsi="Consolas" w:cs="Consolas"/>
                 <w:b/>
                 <w:color w:val="000000"/>
-                <w:sz w:val="19"/>
-                <w:szCs w:val="19"/>
+                <w:szCs w:val="20"/>
               </w:rPr>
               <w:t>EditCupReturnsViewResultWith</w:t>
             </w:r>
@@ -2495,8 +2275,7 @@
               <w:rPr>
                 <w:rFonts w:ascii="Times New Roman" w:eastAsia="Calibri" w:hAnsi="Times New Roman" w:cs="Times New Roman"/>
                 <w:color w:val="FF0000"/>
-                <w:sz w:val="24"/>
-                <w:szCs w:val="24"/>
+                <w:szCs w:val="20"/>
                 <w:lang w:val="en-US"/>
               </w:rPr>
             </w:pPr>
@@ -2505,11 +2284,10 @@
                 <w:rFonts w:ascii="Consolas" w:hAnsi="Consolas" w:cs="Consolas"/>
                 <w:b/>
                 <w:color w:val="000000"/>
-                <w:sz w:val="19"/>
-                <w:szCs w:val="19"/>
-                <w:lang w:val="en-US"/>
-              </w:rPr>
-              <w:t xml:space="preserve">                      </w:t>
+                <w:szCs w:val="20"/>
+                <w:lang w:val="en-US"/>
+              </w:rPr>
+              <w:t xml:space="preserve">                 </w:t>
             </w:r>
             <w:proofErr w:type="spellStart"/>
             <w:r>
@@ -2517,8 +2295,7 @@
                 <w:rFonts w:ascii="Consolas" w:hAnsi="Consolas" w:cs="Consolas"/>
                 <w:b/>
                 <w:color w:val="000000"/>
-                <w:sz w:val="19"/>
-                <w:szCs w:val="19"/>
+                <w:szCs w:val="20"/>
               </w:rPr>
               <w:t>CupModel</w:t>
             </w:r>
@@ -2528,8 +2305,7 @@
                 <w:rFonts w:ascii="Consolas" w:hAnsi="Consolas" w:cs="Consolas"/>
                 <w:b/>
                 <w:color w:val="000000"/>
-                <w:sz w:val="19"/>
-                <w:szCs w:val="19"/>
+                <w:szCs w:val="20"/>
                 <w:lang w:val="en-US"/>
               </w:rPr>
               <w:t>()</w:t>
@@ -2538,12 +2314,6 @@
         </w:tc>
       </w:tr>
       <w:tr>
-        <w:tblPrEx>
-          <w:tblCellMar>
-            <w:top w:w="0" w:type="dxa"/>
-            <w:bottom w:w="0" w:type="dxa"/>
-          </w:tblCellMar>
-        </w:tblPrEx>
         <w:tc>
           <w:tcPr>
             <w:tcW w:w="622" w:type="dxa"/>
@@ -2564,16 +2334,14 @@
               <w:spacing w:after="0" w:line="240" w:lineRule="auto"/>
               <w:rPr>
                 <w:rFonts w:ascii="Times New Roman" w:hAnsi="Times New Roman" w:cs="Times New Roman"/>
-                <w:sz w:val="24"/>
-                <w:szCs w:val="24"/>
-                <w:lang w:val="en-US"/>
-              </w:rPr>
-            </w:pPr>
-            <w:r>
-              <w:rPr>
-                <w:rFonts w:ascii="Times New Roman" w:eastAsia="Times New Roman" w:hAnsi="Times New Roman" w:cs="Times New Roman"/>
-                <w:sz w:val="24"/>
-                <w:szCs w:val="24"/>
+                <w:szCs w:val="20"/>
+                <w:lang w:val="en-US"/>
+              </w:rPr>
+            </w:pPr>
+            <w:r>
+              <w:rPr>
+                <w:rFonts w:ascii="Times New Roman" w:eastAsia="Times New Roman" w:hAnsi="Times New Roman" w:cs="Times New Roman"/>
+                <w:szCs w:val="20"/>
                 <w:lang w:val="en-US"/>
               </w:rPr>
               <w:t>9</w:t>
@@ -2599,8 +2367,7 @@
               <w:spacing w:after="200" w:line="276" w:lineRule="auto"/>
               <w:rPr>
                 <w:rFonts w:ascii="Times New Roman" w:hAnsi="Times New Roman" w:cs="Times New Roman"/>
-                <w:sz w:val="24"/>
-                <w:szCs w:val="24"/>
+                <w:szCs w:val="20"/>
                 <w:lang w:val="en-US"/>
               </w:rPr>
             </w:pPr>
@@ -2626,27 +2393,24 @@
               <w:spacing w:after="0" w:line="240" w:lineRule="auto"/>
               <w:rPr>
                 <w:rFonts w:ascii="Times New Roman" w:eastAsia="Times New Roman" w:hAnsi="Times New Roman" w:cs="Times New Roman"/>
-                <w:sz w:val="24"/>
-                <w:szCs w:val="24"/>
-                <w:lang w:val="en-US"/>
-              </w:rPr>
-            </w:pPr>
-          </w:p>
-          <w:p>
-            <w:pPr>
-              <w:spacing w:after="0" w:line="240" w:lineRule="auto"/>
-              <w:rPr>
-                <w:rFonts w:ascii="Times New Roman" w:hAnsi="Times New Roman" w:cs="Times New Roman"/>
-                <w:sz w:val="24"/>
-                <w:szCs w:val="24"/>
-                <w:lang w:val="en-US"/>
-              </w:rPr>
-            </w:pPr>
-            <w:r>
-              <w:rPr>
-                <w:rFonts w:ascii="Times New Roman" w:eastAsia="Times New Roman" w:hAnsi="Times New Roman" w:cs="Times New Roman"/>
-                <w:sz w:val="24"/>
-                <w:szCs w:val="24"/>
+                <w:szCs w:val="20"/>
+                <w:lang w:val="en-US"/>
+              </w:rPr>
+            </w:pPr>
+          </w:p>
+          <w:p>
+            <w:pPr>
+              <w:spacing w:after="0" w:line="240" w:lineRule="auto"/>
+              <w:rPr>
+                <w:rFonts w:ascii="Times New Roman" w:hAnsi="Times New Roman" w:cs="Times New Roman"/>
+                <w:szCs w:val="20"/>
+                <w:lang w:val="en-US"/>
+              </w:rPr>
+            </w:pPr>
+            <w:r>
+              <w:rPr>
+                <w:rFonts w:ascii="Times New Roman" w:eastAsia="Times New Roman" w:hAnsi="Times New Roman" w:cs="Times New Roman"/>
+                <w:szCs w:val="20"/>
                 <w:lang w:val="en-US"/>
               </w:rPr>
               <w:t>Delete team</w:t>
@@ -2673,16 +2437,14 @@
               <w:spacing w:after="0" w:line="240" w:lineRule="auto"/>
               <w:rPr>
                 <w:rFonts w:ascii="Times New Roman" w:hAnsi="Times New Roman" w:cs="Times New Roman"/>
-                <w:sz w:val="24"/>
-                <w:szCs w:val="24"/>
-                <w:lang w:val="en-US"/>
-              </w:rPr>
-            </w:pPr>
-            <w:r>
-              <w:rPr>
-                <w:rFonts w:ascii="Times New Roman" w:eastAsia="Times New Roman" w:hAnsi="Times New Roman" w:cs="Times New Roman"/>
-                <w:sz w:val="24"/>
-                <w:szCs w:val="24"/>
+                <w:szCs w:val="20"/>
+                <w:lang w:val="en-US"/>
+              </w:rPr>
+            </w:pPr>
+            <w:r>
+              <w:rPr>
+                <w:rFonts w:ascii="Times New Roman" w:eastAsia="Times New Roman" w:hAnsi="Times New Roman" w:cs="Times New Roman"/>
+                <w:szCs w:val="20"/>
                 <w:lang w:val="en-US"/>
               </w:rPr>
               <w:t xml:space="preserve">Delete from Database and Session all information about </w:t>
@@ -2691,8 +2453,7 @@
               <w:rPr>
                 <w:rFonts w:ascii="Times New Roman" w:eastAsia="Times New Roman" w:hAnsi="Times New Roman" w:cs="Times New Roman"/>
                 <w:b/>
-                <w:sz w:val="24"/>
-                <w:szCs w:val="24"/>
+                <w:szCs w:val="20"/>
                 <w:lang w:val="en-US"/>
               </w:rPr>
               <w:t>your</w:t>
@@ -2700,8 +2461,7 @@
             <w:r>
               <w:rPr>
                 <w:rFonts w:ascii="Times New Roman" w:eastAsia="Times New Roman" w:hAnsi="Times New Roman" w:cs="Times New Roman"/>
-                <w:sz w:val="24"/>
-                <w:szCs w:val="24"/>
+                <w:szCs w:val="20"/>
                 <w:lang w:val="en-US"/>
               </w:rPr>
               <w:t xml:space="preserve"> team</w:t>
@@ -2726,8 +2486,7 @@
               <w:rPr>
                 <w:rFonts w:ascii="Times New Roman" w:eastAsia="Times New Roman" w:hAnsi="Times New Roman" w:cs="Times New Roman"/>
                 <w:color w:val="FF0000"/>
-                <w:sz w:val="24"/>
-                <w:szCs w:val="24"/>
+                <w:szCs w:val="20"/>
                 <w:lang w:val="en-US"/>
               </w:rPr>
             </w:pPr>
@@ -2736,8 +2495,7 @@
               <w:rPr>
                 <w:rFonts w:ascii="Consolas" w:hAnsi="Consolas" w:cs="Consolas"/>
                 <w:color w:val="000000"/>
-                <w:sz w:val="24"/>
-                <w:szCs w:val="19"/>
+                <w:szCs w:val="20"/>
               </w:rPr>
               <w:t>DeleteTest</w:t>
             </w:r>
@@ -2746,8 +2504,7 @@
               <w:rPr>
                 <w:rFonts w:ascii="Consolas" w:hAnsi="Consolas" w:cs="Consolas"/>
                 <w:color w:val="000000"/>
-                <w:sz w:val="24"/>
-                <w:szCs w:val="19"/>
+                <w:szCs w:val="20"/>
                 <w:lang w:val="en-US"/>
               </w:rPr>
               <w:t>()</w:t>
@@ -2756,12 +2513,6 @@
         </w:tc>
       </w:tr>
       <w:tr>
-        <w:tblPrEx>
-          <w:tblCellMar>
-            <w:top w:w="0" w:type="dxa"/>
-            <w:bottom w:w="0" w:type="dxa"/>
-          </w:tblCellMar>
-        </w:tblPrEx>
         <w:tc>
           <w:tcPr>
             <w:tcW w:w="622" w:type="dxa"/>
@@ -2782,16 +2533,14 @@
               <w:spacing w:after="0" w:line="240" w:lineRule="auto"/>
               <w:rPr>
                 <w:rFonts w:ascii="Times New Roman" w:eastAsia="Times New Roman" w:hAnsi="Times New Roman" w:cs="Times New Roman"/>
-                <w:sz w:val="24"/>
-                <w:szCs w:val="24"/>
-                <w:lang w:val="en-US"/>
-              </w:rPr>
-            </w:pPr>
-            <w:r>
-              <w:rPr>
-                <w:rFonts w:ascii="Times New Roman" w:eastAsia="Times New Roman" w:hAnsi="Times New Roman" w:cs="Times New Roman"/>
-                <w:sz w:val="24"/>
-                <w:szCs w:val="24"/>
+                <w:szCs w:val="20"/>
+                <w:lang w:val="en-US"/>
+              </w:rPr>
+            </w:pPr>
+            <w:r>
+              <w:rPr>
+                <w:rFonts w:ascii="Times New Roman" w:eastAsia="Times New Roman" w:hAnsi="Times New Roman" w:cs="Times New Roman"/>
+                <w:szCs w:val="20"/>
                 <w:lang w:val="en-US"/>
               </w:rPr>
               <w:t>10</w:t>
@@ -2817,8 +2566,7 @@
               <w:spacing w:after="200" w:line="276" w:lineRule="auto"/>
               <w:rPr>
                 <w:rFonts w:ascii="Times New Roman" w:hAnsi="Times New Roman" w:cs="Times New Roman"/>
-                <w:sz w:val="24"/>
-                <w:szCs w:val="24"/>
+                <w:szCs w:val="20"/>
                 <w:lang w:val="en-US"/>
               </w:rPr>
             </w:pPr>
@@ -2844,16 +2592,14 @@
               <w:spacing w:after="0" w:line="240" w:lineRule="auto"/>
               <w:rPr>
                 <w:rFonts w:ascii="Times New Roman" w:eastAsia="Times New Roman" w:hAnsi="Times New Roman" w:cs="Times New Roman"/>
-                <w:sz w:val="24"/>
-                <w:szCs w:val="24"/>
-                <w:lang w:val="en-US"/>
-              </w:rPr>
-            </w:pPr>
-            <w:r>
-              <w:rPr>
-                <w:rFonts w:ascii="Times New Roman" w:eastAsia="Times New Roman" w:hAnsi="Times New Roman" w:cs="Times New Roman"/>
-                <w:sz w:val="24"/>
-                <w:szCs w:val="24"/>
+                <w:szCs w:val="20"/>
+                <w:lang w:val="en-US"/>
+              </w:rPr>
+            </w:pPr>
+            <w:r>
+              <w:rPr>
+                <w:rFonts w:ascii="Times New Roman" w:eastAsia="Times New Roman" w:hAnsi="Times New Roman" w:cs="Times New Roman"/>
+                <w:szCs w:val="20"/>
                 <w:lang w:val="en-US"/>
               </w:rPr>
               <w:t>Browse through player of team</w:t>
@@ -2880,16 +2626,14 @@
               <w:spacing w:after="0" w:line="240" w:lineRule="auto"/>
               <w:rPr>
                 <w:rFonts w:ascii="Times New Roman" w:eastAsia="Times New Roman" w:hAnsi="Times New Roman" w:cs="Times New Roman"/>
-                <w:sz w:val="24"/>
-                <w:szCs w:val="24"/>
-                <w:lang w:val="en-US"/>
-              </w:rPr>
-            </w:pPr>
-            <w:r>
-              <w:rPr>
-                <w:rFonts w:ascii="Times New Roman" w:eastAsia="Times New Roman" w:hAnsi="Times New Roman" w:cs="Times New Roman"/>
-                <w:sz w:val="24"/>
-                <w:szCs w:val="24"/>
+                <w:szCs w:val="20"/>
+                <w:lang w:val="en-US"/>
+              </w:rPr>
+            </w:pPr>
+            <w:r>
+              <w:rPr>
+                <w:rFonts w:ascii="Times New Roman" w:eastAsia="Times New Roman" w:hAnsi="Times New Roman" w:cs="Times New Roman"/>
+                <w:szCs w:val="20"/>
                 <w:lang w:val="en-US"/>
               </w:rPr>
               <w:t>Browse through all players from current team</w:t>
@@ -2911,35 +2655,68 @@
             <w:pPr>
               <w:spacing w:after="0" w:line="240" w:lineRule="auto"/>
               <w:rPr>
+                <w:rFonts w:ascii="Consolas" w:hAnsi="Consolas" w:cs="Consolas"/>
+                <w:b/>
+                <w:color w:val="000000"/>
+                <w:szCs w:val="20"/>
+              </w:rPr>
+            </w:pPr>
+            <w:proofErr w:type="spellStart"/>
+            <w:r>
+              <w:rPr>
+                <w:rFonts w:ascii="Consolas" w:hAnsi="Consolas" w:cs="Consolas"/>
+                <w:b/>
+                <w:color w:val="000000"/>
+                <w:szCs w:val="20"/>
+              </w:rPr>
+              <w:t>IndexReturnsAViewResultWith</w:t>
+            </w:r>
+            <w:proofErr w:type="spellEnd"/>
+          </w:p>
+          <w:p>
+            <w:pPr>
+              <w:spacing w:after="0" w:line="240" w:lineRule="auto"/>
+              <w:rPr>
                 <w:rFonts w:ascii="Times New Roman" w:eastAsia="Times New Roman" w:hAnsi="Times New Roman" w:cs="Times New Roman"/>
                 <w:color w:val="FF0000"/>
-                <w:sz w:val="36"/>
-                <w:szCs w:val="24"/>
-                <w:lang w:val="en-US"/>
-              </w:rPr>
-            </w:pPr>
-          </w:p>
-          <w:p>
-            <w:pPr>
-              <w:spacing w:after="0" w:line="240" w:lineRule="auto"/>
-              <w:rPr>
-                <w:rFonts w:ascii="Times New Roman" w:eastAsia="Times New Roman" w:hAnsi="Times New Roman" w:cs="Times New Roman"/>
-                <w:color w:val="FF0000"/>
-                <w:sz w:val="24"/>
-                <w:szCs w:val="24"/>
-                <w:lang w:val="en-US"/>
-              </w:rPr>
-            </w:pPr>
+                <w:szCs w:val="20"/>
+                <w:lang w:val="en-US"/>
+              </w:rPr>
+            </w:pPr>
+            <w:r>
+              <w:rPr>
+                <w:rFonts w:ascii="Consolas" w:hAnsi="Consolas" w:cs="Consolas"/>
+                <w:b/>
+                <w:color w:val="000000"/>
+                <w:szCs w:val="20"/>
+                <w:lang w:val="en-US"/>
+              </w:rPr>
+              <w:t xml:space="preserve">                  </w:t>
+            </w:r>
+            <w:proofErr w:type="spellStart"/>
+            <w:r>
+              <w:rPr>
+                <w:rFonts w:ascii="Consolas" w:hAnsi="Consolas" w:cs="Consolas"/>
+                <w:b/>
+                <w:color w:val="000000"/>
+                <w:szCs w:val="20"/>
+              </w:rPr>
+              <w:t>ALists</w:t>
+            </w:r>
+            <w:proofErr w:type="spellEnd"/>
+            <w:r>
+              <w:rPr>
+                <w:rFonts w:ascii="Consolas" w:hAnsi="Consolas" w:cs="Consolas"/>
+                <w:b/>
+                <w:color w:val="000000"/>
+                <w:szCs w:val="20"/>
+              </w:rPr>
+              <w:t>()</w:t>
+            </w:r>
           </w:p>
         </w:tc>
       </w:tr>
       <w:tr>
-        <w:tblPrEx>
-          <w:tblCellMar>
-            <w:top w:w="0" w:type="dxa"/>
-            <w:bottom w:w="0" w:type="dxa"/>
-          </w:tblCellMar>
-        </w:tblPrEx>
         <w:tc>
           <w:tcPr>
             <w:tcW w:w="622" w:type="dxa"/>
@@ -2960,16 +2737,14 @@
               <w:spacing w:after="0" w:line="240" w:lineRule="auto"/>
               <w:rPr>
                 <w:rFonts w:ascii="Times New Roman" w:eastAsia="Times New Roman" w:hAnsi="Times New Roman" w:cs="Times New Roman"/>
-                <w:sz w:val="24"/>
-                <w:szCs w:val="24"/>
-                <w:lang w:val="en-US"/>
-              </w:rPr>
-            </w:pPr>
-            <w:r>
-              <w:rPr>
-                <w:rFonts w:ascii="Times New Roman" w:eastAsia="Times New Roman" w:hAnsi="Times New Roman" w:cs="Times New Roman"/>
-                <w:sz w:val="24"/>
-                <w:szCs w:val="24"/>
+                <w:szCs w:val="20"/>
+                <w:lang w:val="en-US"/>
+              </w:rPr>
+            </w:pPr>
+            <w:r>
+              <w:rPr>
+                <w:rFonts w:ascii="Times New Roman" w:eastAsia="Times New Roman" w:hAnsi="Times New Roman" w:cs="Times New Roman"/>
+                <w:szCs w:val="20"/>
                 <w:lang w:val="en-US"/>
               </w:rPr>
               <w:t>11</w:t>
@@ -2995,8 +2770,7 @@
               <w:spacing w:after="200" w:line="276" w:lineRule="auto"/>
               <w:rPr>
                 <w:rFonts w:ascii="Times New Roman" w:hAnsi="Times New Roman" w:cs="Times New Roman"/>
-                <w:sz w:val="24"/>
-                <w:szCs w:val="24"/>
+                <w:szCs w:val="20"/>
                 <w:lang w:val="en-US"/>
               </w:rPr>
             </w:pPr>
@@ -3022,16 +2796,14 @@
               <w:spacing w:after="0" w:line="240" w:lineRule="auto"/>
               <w:rPr>
                 <w:rFonts w:ascii="Times New Roman" w:eastAsia="Times New Roman" w:hAnsi="Times New Roman" w:cs="Times New Roman"/>
-                <w:sz w:val="24"/>
-                <w:szCs w:val="24"/>
-                <w:lang w:val="en-US"/>
-              </w:rPr>
-            </w:pPr>
-            <w:r>
-              <w:rPr>
-                <w:rFonts w:ascii="Times New Roman" w:eastAsia="Times New Roman" w:hAnsi="Times New Roman" w:cs="Times New Roman"/>
-                <w:sz w:val="24"/>
-                <w:szCs w:val="24"/>
+                <w:szCs w:val="20"/>
+                <w:lang w:val="en-US"/>
+              </w:rPr>
+            </w:pPr>
+            <w:r>
+              <w:rPr>
+                <w:rFonts w:ascii="Times New Roman" w:eastAsia="Times New Roman" w:hAnsi="Times New Roman" w:cs="Times New Roman"/>
+                <w:szCs w:val="20"/>
                 <w:lang w:val="en-US"/>
               </w:rPr>
               <w:t>Edit player and add new player</w:t>
@@ -3058,16 +2830,14 @@
               <w:spacing w:after="0" w:line="240" w:lineRule="auto"/>
               <w:rPr>
                 <w:rFonts w:ascii="Times New Roman" w:eastAsia="Times New Roman" w:hAnsi="Times New Roman" w:cs="Times New Roman"/>
-                <w:sz w:val="24"/>
-                <w:szCs w:val="24"/>
-                <w:lang w:val="en-US"/>
-              </w:rPr>
-            </w:pPr>
-            <w:r>
-              <w:rPr>
-                <w:rFonts w:ascii="Times New Roman" w:eastAsia="Times New Roman" w:hAnsi="Times New Roman" w:cs="Times New Roman"/>
-                <w:sz w:val="24"/>
-                <w:szCs w:val="24"/>
+                <w:szCs w:val="20"/>
+                <w:lang w:val="en-US"/>
+              </w:rPr>
+            </w:pPr>
+            <w:r>
+              <w:rPr>
+                <w:rFonts w:ascii="Times New Roman" w:eastAsia="Times New Roman" w:hAnsi="Times New Roman" w:cs="Times New Roman"/>
+                <w:szCs w:val="20"/>
                 <w:lang w:val="en-US"/>
               </w:rPr>
               <w:t>Edit some player from list or add new player to list of players</w:t>
@@ -3092,7 +2862,7 @@
               <w:rPr>
                 <w:rFonts w:ascii="Consolas" w:hAnsi="Consolas" w:cs="Consolas"/>
                 <w:color w:val="000000"/>
-                <w:szCs w:val="19"/>
+                <w:szCs w:val="20"/>
                 <w:lang w:val="en-US"/>
               </w:rPr>
             </w:pPr>
@@ -3101,7 +2871,7 @@
               <w:rPr>
                 <w:rFonts w:ascii="Consolas" w:hAnsi="Consolas" w:cs="Consolas"/>
                 <w:color w:val="000000"/>
-                <w:szCs w:val="19"/>
+                <w:szCs w:val="20"/>
               </w:rPr>
               <w:t>AddPlayerTest</w:t>
             </w:r>
@@ -3110,7 +2880,7 @@
               <w:rPr>
                 <w:rFonts w:ascii="Consolas" w:hAnsi="Consolas" w:cs="Consolas"/>
                 <w:color w:val="000000"/>
-                <w:szCs w:val="19"/>
+                <w:szCs w:val="20"/>
                 <w:lang w:val="en-US"/>
               </w:rPr>
               <w:t>()</w:t>
@@ -3123,8 +2893,7 @@
               <w:rPr>
                 <w:rFonts w:ascii="Times New Roman" w:eastAsia="Times New Roman" w:hAnsi="Times New Roman" w:cs="Times New Roman"/>
                 <w:color w:val="FF0000"/>
-                <w:sz w:val="24"/>
-                <w:szCs w:val="24"/>
+                <w:szCs w:val="20"/>
                 <w:lang w:val="en-US"/>
               </w:rPr>
             </w:pPr>
@@ -3133,7 +2902,7 @@
               <w:rPr>
                 <w:rFonts w:ascii="Consolas" w:hAnsi="Consolas" w:cs="Consolas"/>
                 <w:color w:val="000000"/>
-                <w:szCs w:val="19"/>
+                <w:szCs w:val="20"/>
               </w:rPr>
               <w:t>EditPlayerTest</w:t>
             </w:r>
@@ -3142,7 +2911,7 @@
               <w:rPr>
                 <w:rFonts w:ascii="Consolas" w:hAnsi="Consolas" w:cs="Consolas"/>
                 <w:color w:val="000000"/>
-                <w:szCs w:val="19"/>
+                <w:szCs w:val="20"/>
                 <w:lang w:val="en-US"/>
               </w:rPr>
               <w:t>()</w:t>
@@ -3151,12 +2920,6 @@
         </w:tc>
       </w:tr>
       <w:tr>
-        <w:tblPrEx>
-          <w:tblCellMar>
-            <w:top w:w="0" w:type="dxa"/>
-            <w:bottom w:w="0" w:type="dxa"/>
-          </w:tblCellMar>
-        </w:tblPrEx>
         <w:tc>
           <w:tcPr>
             <w:tcW w:w="622" w:type="dxa"/>
@@ -3177,16 +2940,14 @@
               <w:spacing w:after="0" w:line="240" w:lineRule="auto"/>
               <w:rPr>
                 <w:rFonts w:ascii="Times New Roman" w:eastAsia="Times New Roman" w:hAnsi="Times New Roman" w:cs="Times New Roman"/>
-                <w:sz w:val="24"/>
-                <w:szCs w:val="24"/>
-                <w:lang w:val="en-US"/>
-              </w:rPr>
-            </w:pPr>
-            <w:r>
-              <w:rPr>
-                <w:rFonts w:ascii="Times New Roman" w:eastAsia="Times New Roman" w:hAnsi="Times New Roman" w:cs="Times New Roman"/>
-                <w:sz w:val="24"/>
-                <w:szCs w:val="24"/>
+                <w:szCs w:val="20"/>
+                <w:lang w:val="en-US"/>
+              </w:rPr>
+            </w:pPr>
+            <w:r>
+              <w:rPr>
+                <w:rFonts w:ascii="Times New Roman" w:eastAsia="Times New Roman" w:hAnsi="Times New Roman" w:cs="Times New Roman"/>
+                <w:szCs w:val="20"/>
                 <w:lang w:val="en-US"/>
               </w:rPr>
               <w:t>12</w:t>
@@ -3212,8 +2973,7 @@
               <w:spacing w:after="200" w:line="276" w:lineRule="auto"/>
               <w:rPr>
                 <w:rFonts w:ascii="Times New Roman" w:hAnsi="Times New Roman" w:cs="Times New Roman"/>
-                <w:sz w:val="24"/>
-                <w:szCs w:val="24"/>
+                <w:szCs w:val="20"/>
                 <w:lang w:val="en-US"/>
               </w:rPr>
             </w:pPr>
@@ -3239,16 +2999,14 @@
               <w:spacing w:after="0" w:line="240" w:lineRule="auto"/>
               <w:rPr>
                 <w:rFonts w:ascii="Times New Roman" w:eastAsia="Times New Roman" w:hAnsi="Times New Roman" w:cs="Times New Roman"/>
-                <w:sz w:val="24"/>
-                <w:szCs w:val="24"/>
-                <w:lang w:val="en-US"/>
-              </w:rPr>
-            </w:pPr>
-            <w:r>
-              <w:rPr>
-                <w:rFonts w:ascii="Times New Roman" w:eastAsia="Times New Roman" w:hAnsi="Times New Roman" w:cs="Times New Roman"/>
-                <w:sz w:val="24"/>
-                <w:szCs w:val="24"/>
+                <w:szCs w:val="20"/>
+                <w:lang w:val="en-US"/>
+              </w:rPr>
+            </w:pPr>
+            <w:r>
+              <w:rPr>
+                <w:rFonts w:ascii="Times New Roman" w:eastAsia="Times New Roman" w:hAnsi="Times New Roman" w:cs="Times New Roman"/>
+                <w:szCs w:val="20"/>
                 <w:lang w:val="en-US"/>
               </w:rPr>
               <w:t>Browse through current cups</w:t>
@@ -3275,16 +3033,14 @@
               <w:spacing w:after="0" w:line="240" w:lineRule="auto"/>
               <w:rPr>
                 <w:rFonts w:ascii="Times New Roman" w:eastAsia="Times New Roman" w:hAnsi="Times New Roman" w:cs="Times New Roman"/>
-                <w:sz w:val="24"/>
-                <w:szCs w:val="24"/>
-                <w:lang w:val="en-US"/>
-              </w:rPr>
-            </w:pPr>
-            <w:r>
-              <w:rPr>
-                <w:rFonts w:ascii="Times New Roman" w:eastAsia="Times New Roman" w:hAnsi="Times New Roman" w:cs="Times New Roman"/>
-                <w:sz w:val="24"/>
-                <w:szCs w:val="24"/>
+                <w:szCs w:val="20"/>
+                <w:lang w:val="en-US"/>
+              </w:rPr>
+            </w:pPr>
+            <w:r>
+              <w:rPr>
+                <w:rFonts w:ascii="Times New Roman" w:eastAsia="Times New Roman" w:hAnsi="Times New Roman" w:cs="Times New Roman"/>
+                <w:szCs w:val="20"/>
                 <w:lang w:val="en-US"/>
               </w:rPr>
               <w:t xml:space="preserve">Browse through </w:t>
@@ -3293,8 +3049,7 @@
             <w:r>
               <w:rPr>
                 <w:rFonts w:ascii="Times New Roman" w:eastAsia="Times New Roman" w:hAnsi="Times New Roman" w:cs="Times New Roman"/>
-                <w:sz w:val="24"/>
-                <w:szCs w:val="24"/>
+                <w:szCs w:val="20"/>
                 <w:lang w:val="en-US"/>
               </w:rPr>
               <w:t>alredy</w:t>
@@ -3303,8 +3058,7 @@
             <w:r>
               <w:rPr>
                 <w:rFonts w:ascii="Times New Roman" w:eastAsia="Times New Roman" w:hAnsi="Times New Roman" w:cs="Times New Roman"/>
-                <w:sz w:val="24"/>
-                <w:szCs w:val="24"/>
+                <w:szCs w:val="20"/>
                 <w:lang w:val="en-US"/>
               </w:rPr>
               <w:t xml:space="preserve"> registered cups</w:t>
@@ -3326,23 +3080,68 @@
             <w:pPr>
               <w:spacing w:after="0" w:line="240" w:lineRule="auto"/>
               <w:rPr>
+                <w:rFonts w:ascii="Consolas" w:hAnsi="Consolas" w:cs="Consolas"/>
+                <w:b/>
+                <w:color w:val="000000"/>
+                <w:szCs w:val="20"/>
+              </w:rPr>
+            </w:pPr>
+            <w:proofErr w:type="spellStart"/>
+            <w:r>
+              <w:rPr>
+                <w:rFonts w:ascii="Consolas" w:hAnsi="Consolas" w:cs="Consolas"/>
+                <w:b/>
+                <w:color w:val="000000"/>
+                <w:szCs w:val="20"/>
+              </w:rPr>
+              <w:t>IndexReturnsAViewResultWith</w:t>
+            </w:r>
+            <w:proofErr w:type="spellEnd"/>
+          </w:p>
+          <w:p>
+            <w:pPr>
+              <w:spacing w:after="0" w:line="240" w:lineRule="auto"/>
+              <w:rPr>
                 <w:rFonts w:ascii="Times New Roman" w:eastAsia="Times New Roman" w:hAnsi="Times New Roman" w:cs="Times New Roman"/>
                 <w:color w:val="FF0000"/>
-                <w:sz w:val="24"/>
-                <w:szCs w:val="24"/>
-                <w:lang w:val="en-US"/>
-              </w:rPr>
-            </w:pPr>
+                <w:szCs w:val="20"/>
+                <w:lang w:val="en-US"/>
+              </w:rPr>
+            </w:pPr>
+            <w:r>
+              <w:rPr>
+                <w:rFonts w:ascii="Consolas" w:hAnsi="Consolas" w:cs="Consolas"/>
+                <w:b/>
+                <w:color w:val="000000"/>
+                <w:szCs w:val="20"/>
+                <w:lang w:val="en-US"/>
+              </w:rPr>
+              <w:t xml:space="preserve">                  </w:t>
+            </w:r>
+            <w:proofErr w:type="spellStart"/>
+            <w:r>
+              <w:rPr>
+                <w:rFonts w:ascii="Consolas" w:hAnsi="Consolas" w:cs="Consolas"/>
+                <w:b/>
+                <w:color w:val="000000"/>
+                <w:szCs w:val="20"/>
+              </w:rPr>
+              <w:t>ALists</w:t>
+            </w:r>
+            <w:proofErr w:type="spellEnd"/>
+            <w:r>
+              <w:rPr>
+                <w:rFonts w:ascii="Consolas" w:hAnsi="Consolas" w:cs="Consolas"/>
+                <w:b/>
+                <w:color w:val="000000"/>
+                <w:szCs w:val="20"/>
+              </w:rPr>
+              <w:t>()</w:t>
+            </w:r>
           </w:p>
         </w:tc>
       </w:tr>
       <w:tr>
-        <w:tblPrEx>
-          <w:tblCellMar>
-            <w:top w:w="0" w:type="dxa"/>
-            <w:bottom w:w="0" w:type="dxa"/>
-          </w:tblCellMar>
-        </w:tblPrEx>
         <w:tc>
           <w:tcPr>
             <w:tcW w:w="622" w:type="dxa"/>
@@ -3363,16 +3162,14 @@
               <w:spacing w:after="0" w:line="240" w:lineRule="auto"/>
               <w:rPr>
                 <w:rFonts w:ascii="Times New Roman" w:eastAsia="Times New Roman" w:hAnsi="Times New Roman" w:cs="Times New Roman"/>
-                <w:sz w:val="24"/>
-                <w:szCs w:val="24"/>
-                <w:lang w:val="en-US"/>
-              </w:rPr>
-            </w:pPr>
-            <w:r>
-              <w:rPr>
-                <w:rFonts w:ascii="Times New Roman" w:eastAsia="Times New Roman" w:hAnsi="Times New Roman" w:cs="Times New Roman"/>
-                <w:sz w:val="24"/>
-                <w:szCs w:val="24"/>
+                <w:szCs w:val="20"/>
+                <w:lang w:val="en-US"/>
+              </w:rPr>
+            </w:pPr>
+            <w:r>
+              <w:rPr>
+                <w:rFonts w:ascii="Times New Roman" w:eastAsia="Times New Roman" w:hAnsi="Times New Roman" w:cs="Times New Roman"/>
+                <w:szCs w:val="20"/>
                 <w:lang w:val="en-US"/>
               </w:rPr>
               <w:t>13</w:t>
@@ -3398,8 +3195,7 @@
               <w:spacing w:after="200" w:line="276" w:lineRule="auto"/>
               <w:rPr>
                 <w:rFonts w:ascii="Times New Roman" w:hAnsi="Times New Roman" w:cs="Times New Roman"/>
-                <w:sz w:val="24"/>
-                <w:szCs w:val="24"/>
+                <w:szCs w:val="20"/>
                 <w:lang w:val="en-US"/>
               </w:rPr>
             </w:pPr>
@@ -3425,16 +3221,14 @@
               <w:spacing w:after="0" w:line="240" w:lineRule="auto"/>
               <w:rPr>
                 <w:rFonts w:ascii="Times New Roman" w:eastAsia="Times New Roman" w:hAnsi="Times New Roman" w:cs="Times New Roman"/>
-                <w:sz w:val="24"/>
-                <w:szCs w:val="24"/>
-                <w:lang w:val="en-US"/>
-              </w:rPr>
-            </w:pPr>
-            <w:r>
-              <w:rPr>
-                <w:rFonts w:ascii="Times New Roman" w:eastAsia="Times New Roman" w:hAnsi="Times New Roman" w:cs="Times New Roman"/>
-                <w:sz w:val="24"/>
-                <w:szCs w:val="24"/>
+                <w:szCs w:val="20"/>
+                <w:lang w:val="en-US"/>
+              </w:rPr>
+            </w:pPr>
+            <w:r>
+              <w:rPr>
+                <w:rFonts w:ascii="Times New Roman" w:eastAsia="Times New Roman" w:hAnsi="Times New Roman" w:cs="Times New Roman"/>
+                <w:szCs w:val="20"/>
                 <w:lang w:val="en-US"/>
               </w:rPr>
               <w:t>Unregister from cups</w:t>
@@ -3461,16 +3255,14 @@
               <w:spacing w:after="0" w:line="240" w:lineRule="auto"/>
               <w:rPr>
                 <w:rFonts w:ascii="Times New Roman" w:eastAsia="Times New Roman" w:hAnsi="Times New Roman" w:cs="Times New Roman"/>
-                <w:sz w:val="24"/>
-                <w:szCs w:val="24"/>
-                <w:lang w:val="en-US"/>
-              </w:rPr>
-            </w:pPr>
-            <w:r>
-              <w:rPr>
-                <w:rFonts w:ascii="Times New Roman" w:eastAsia="Times New Roman" w:hAnsi="Times New Roman" w:cs="Times New Roman"/>
-                <w:sz w:val="24"/>
-                <w:szCs w:val="24"/>
+                <w:szCs w:val="20"/>
+                <w:lang w:val="en-US"/>
+              </w:rPr>
+            </w:pPr>
+            <w:r>
+              <w:rPr>
+                <w:rFonts w:ascii="Times New Roman" w:eastAsia="Times New Roman" w:hAnsi="Times New Roman" w:cs="Times New Roman"/>
+                <w:szCs w:val="20"/>
                 <w:lang w:val="en-US"/>
               </w:rPr>
               <w:t>Unregister from some cup</w:t>
@@ -3495,8 +3287,7 @@
               <w:rPr>
                 <w:rFonts w:ascii="Times New Roman" w:eastAsia="Times New Roman" w:hAnsi="Times New Roman" w:cs="Times New Roman"/>
                 <w:color w:val="FF0000"/>
-                <w:sz w:val="24"/>
-                <w:szCs w:val="24"/>
+                <w:szCs w:val="20"/>
                 <w:lang w:val="en-US"/>
               </w:rPr>
             </w:pPr>
@@ -3505,8 +3296,7 @@
               <w:rPr>
                 <w:rFonts w:ascii="Consolas" w:hAnsi="Consolas" w:cs="Consolas"/>
                 <w:color w:val="000000"/>
-                <w:sz w:val="24"/>
-                <w:szCs w:val="19"/>
+                <w:szCs w:val="20"/>
               </w:rPr>
               <w:t>RemoveCupTest</w:t>
             </w:r>
@@ -3515,8 +3305,7 @@
               <w:rPr>
                 <w:rFonts w:ascii="Consolas" w:hAnsi="Consolas" w:cs="Consolas"/>
                 <w:color w:val="000000"/>
-                <w:sz w:val="24"/>
-                <w:szCs w:val="19"/>
+                <w:szCs w:val="20"/>
                 <w:lang w:val="en-US"/>
               </w:rPr>
               <w:t>()</w:t>
@@ -3525,12 +3314,6 @@
         </w:tc>
       </w:tr>
       <w:tr>
-        <w:tblPrEx>
-          <w:tblCellMar>
-            <w:top w:w="0" w:type="dxa"/>
-            <w:bottom w:w="0" w:type="dxa"/>
-          </w:tblCellMar>
-        </w:tblPrEx>
         <w:tc>
           <w:tcPr>
             <w:tcW w:w="622" w:type="dxa"/>
@@ -3551,16 +3334,14 @@
               <w:spacing w:after="0" w:line="240" w:lineRule="auto"/>
               <w:rPr>
                 <w:rFonts w:ascii="Times New Roman" w:eastAsia="Times New Roman" w:hAnsi="Times New Roman" w:cs="Times New Roman"/>
-                <w:sz w:val="24"/>
-                <w:szCs w:val="24"/>
-                <w:lang w:val="en-US"/>
-              </w:rPr>
-            </w:pPr>
-            <w:r>
-              <w:rPr>
-                <w:rFonts w:ascii="Times New Roman" w:eastAsia="Times New Roman" w:hAnsi="Times New Roman" w:cs="Times New Roman"/>
-                <w:sz w:val="24"/>
-                <w:szCs w:val="24"/>
+                <w:szCs w:val="20"/>
+                <w:lang w:val="en-US"/>
+              </w:rPr>
+            </w:pPr>
+            <w:r>
+              <w:rPr>
+                <w:rFonts w:ascii="Times New Roman" w:eastAsia="Times New Roman" w:hAnsi="Times New Roman" w:cs="Times New Roman"/>
+                <w:szCs w:val="20"/>
                 <w:lang w:val="en-US"/>
               </w:rPr>
               <w:t>14</w:t>
@@ -3586,8 +3367,7 @@
               <w:spacing w:after="200" w:line="276" w:lineRule="auto"/>
               <w:rPr>
                 <w:rFonts w:ascii="Times New Roman" w:hAnsi="Times New Roman" w:cs="Times New Roman"/>
-                <w:sz w:val="24"/>
-                <w:szCs w:val="24"/>
+                <w:szCs w:val="20"/>
                 <w:lang w:val="en-US"/>
               </w:rPr>
             </w:pPr>
@@ -3613,16 +3393,14 @@
               <w:spacing w:after="0" w:line="240" w:lineRule="auto"/>
               <w:rPr>
                 <w:rFonts w:ascii="Times New Roman" w:eastAsia="Times New Roman" w:hAnsi="Times New Roman" w:cs="Times New Roman"/>
-                <w:sz w:val="24"/>
-                <w:szCs w:val="24"/>
-                <w:lang w:val="en-US"/>
-              </w:rPr>
-            </w:pPr>
-            <w:r>
-              <w:rPr>
-                <w:rFonts w:ascii="Times New Roman" w:eastAsia="Times New Roman" w:hAnsi="Times New Roman" w:cs="Times New Roman"/>
-                <w:sz w:val="24"/>
-                <w:szCs w:val="24"/>
+                <w:szCs w:val="20"/>
+                <w:lang w:val="en-US"/>
+              </w:rPr>
+            </w:pPr>
+            <w:r>
+              <w:rPr>
+                <w:rFonts w:ascii="Times New Roman" w:eastAsia="Times New Roman" w:hAnsi="Times New Roman" w:cs="Times New Roman"/>
+                <w:szCs w:val="20"/>
                 <w:lang w:val="en-US"/>
               </w:rPr>
               <w:t>Browse through rewards of team</w:t>
@@ -3649,16 +3427,14 @@
               <w:spacing w:after="0" w:line="240" w:lineRule="auto"/>
               <w:rPr>
                 <w:rFonts w:ascii="Times New Roman" w:eastAsia="Times New Roman" w:hAnsi="Times New Roman" w:cs="Times New Roman"/>
-                <w:sz w:val="24"/>
-                <w:szCs w:val="24"/>
-                <w:lang w:val="en-US"/>
-              </w:rPr>
-            </w:pPr>
-            <w:r>
-              <w:rPr>
-                <w:rFonts w:ascii="Times New Roman" w:eastAsia="Times New Roman" w:hAnsi="Times New Roman" w:cs="Times New Roman"/>
-                <w:sz w:val="24"/>
-                <w:szCs w:val="24"/>
+                <w:szCs w:val="20"/>
+                <w:lang w:val="en-US"/>
+              </w:rPr>
+            </w:pPr>
+            <w:r>
+              <w:rPr>
+                <w:rFonts w:ascii="Times New Roman" w:eastAsia="Times New Roman" w:hAnsi="Times New Roman" w:cs="Times New Roman"/>
+                <w:szCs w:val="20"/>
                 <w:lang w:val="en-US"/>
               </w:rPr>
               <w:t>Browse through all rewards of current team</w:t>
@@ -3680,25 +3456,68 @@
             <w:pPr>
               <w:spacing w:after="0" w:line="240" w:lineRule="auto"/>
               <w:rPr>
+                <w:rFonts w:ascii="Consolas" w:hAnsi="Consolas" w:cs="Consolas"/>
+                <w:b/>
+                <w:color w:val="000000"/>
+                <w:szCs w:val="20"/>
+              </w:rPr>
+            </w:pPr>
+            <w:proofErr w:type="spellStart"/>
+            <w:r>
+              <w:rPr>
+                <w:rFonts w:ascii="Consolas" w:hAnsi="Consolas" w:cs="Consolas"/>
+                <w:b/>
+                <w:color w:val="000000"/>
+                <w:szCs w:val="20"/>
+              </w:rPr>
+              <w:t>IndexReturnsAViewResultWith</w:t>
+            </w:r>
+            <w:proofErr w:type="spellEnd"/>
+          </w:p>
+          <w:p>
+            <w:pPr>
+              <w:spacing w:after="0" w:line="240" w:lineRule="auto"/>
+              <w:rPr>
                 <w:rFonts w:ascii="Times New Roman" w:eastAsia="Times New Roman" w:hAnsi="Times New Roman" w:cs="Times New Roman"/>
                 <w:color w:val="FF0000"/>
-                <w:sz w:val="24"/>
-                <w:szCs w:val="24"/>
-                <w:lang w:val="en-US"/>
-              </w:rPr>
-            </w:pPr>
-            <w:bookmarkStart w:id="0" w:name="_GoBack"/>
-            <w:bookmarkEnd w:id="0"/>
+                <w:szCs w:val="20"/>
+                <w:lang w:val="en-US"/>
+              </w:rPr>
+            </w:pPr>
+            <w:r>
+              <w:rPr>
+                <w:rFonts w:ascii="Consolas" w:hAnsi="Consolas" w:cs="Consolas"/>
+                <w:b/>
+                <w:color w:val="000000"/>
+                <w:szCs w:val="20"/>
+                <w:lang w:val="en-US"/>
+              </w:rPr>
+              <w:t xml:space="preserve">                  </w:t>
+            </w:r>
+            <w:proofErr w:type="spellStart"/>
+            <w:r>
+              <w:rPr>
+                <w:rFonts w:ascii="Consolas" w:hAnsi="Consolas" w:cs="Consolas"/>
+                <w:b/>
+                <w:color w:val="000000"/>
+                <w:szCs w:val="20"/>
+              </w:rPr>
+              <w:t>ALists</w:t>
+            </w:r>
+            <w:proofErr w:type="spellEnd"/>
+            <w:r>
+              <w:rPr>
+                <w:rFonts w:ascii="Consolas" w:hAnsi="Consolas" w:cs="Consolas"/>
+                <w:b/>
+                <w:color w:val="000000"/>
+                <w:szCs w:val="20"/>
+              </w:rPr>
+              <w:t>()</w:t>
+            </w:r>
           </w:p>
         </w:tc>
       </w:tr>
       <w:tr>
-        <w:tblPrEx>
-          <w:tblCellMar>
-            <w:top w:w="0" w:type="dxa"/>
-            <w:bottom w:w="0" w:type="dxa"/>
-          </w:tblCellMar>
-        </w:tblPrEx>
         <w:tc>
           <w:tcPr>
             <w:tcW w:w="622" w:type="dxa"/>
@@ -3719,16 +3538,14 @@
               <w:spacing w:after="0" w:line="240" w:lineRule="auto"/>
               <w:rPr>
                 <w:rFonts w:ascii="Times New Roman" w:eastAsia="Times New Roman" w:hAnsi="Times New Roman" w:cs="Times New Roman"/>
-                <w:sz w:val="24"/>
-                <w:szCs w:val="24"/>
-                <w:lang w:val="en-US"/>
-              </w:rPr>
-            </w:pPr>
-            <w:r>
-              <w:rPr>
-                <w:rFonts w:ascii="Times New Roman" w:eastAsia="Times New Roman" w:hAnsi="Times New Roman" w:cs="Times New Roman"/>
-                <w:sz w:val="24"/>
-                <w:szCs w:val="24"/>
+                <w:szCs w:val="20"/>
+                <w:lang w:val="en-US"/>
+              </w:rPr>
+            </w:pPr>
+            <w:r>
+              <w:rPr>
+                <w:rFonts w:ascii="Times New Roman" w:eastAsia="Times New Roman" w:hAnsi="Times New Roman" w:cs="Times New Roman"/>
+                <w:szCs w:val="20"/>
                 <w:lang w:val="en-US"/>
               </w:rPr>
               <w:t>15</w:t>
@@ -3755,8 +3572,7 @@
               <w:spacing w:after="200" w:line="276" w:lineRule="auto"/>
               <w:rPr>
                 <w:rFonts w:ascii="Times New Roman" w:hAnsi="Times New Roman" w:cs="Times New Roman"/>
-                <w:sz w:val="24"/>
-                <w:szCs w:val="24"/>
+                <w:szCs w:val="20"/>
                 <w:lang w:val="en-US"/>
               </w:rPr>
             </w:pPr>
@@ -3782,16 +3598,14 @@
               <w:spacing w:after="0" w:line="240" w:lineRule="auto"/>
               <w:rPr>
                 <w:rFonts w:ascii="Times New Roman" w:eastAsia="Times New Roman" w:hAnsi="Times New Roman" w:cs="Times New Roman"/>
-                <w:sz w:val="24"/>
-                <w:szCs w:val="24"/>
-                <w:lang w:val="en-US"/>
-              </w:rPr>
-            </w:pPr>
-            <w:r>
-              <w:rPr>
-                <w:rFonts w:ascii="Times New Roman" w:eastAsia="Times New Roman" w:hAnsi="Times New Roman" w:cs="Times New Roman"/>
-                <w:sz w:val="24"/>
-                <w:szCs w:val="24"/>
+                <w:szCs w:val="20"/>
+                <w:lang w:val="en-US"/>
+              </w:rPr>
+            </w:pPr>
+            <w:r>
+              <w:rPr>
+                <w:rFonts w:ascii="Times New Roman" w:eastAsia="Times New Roman" w:hAnsi="Times New Roman" w:cs="Times New Roman"/>
+                <w:szCs w:val="20"/>
                 <w:lang w:val="en-US"/>
               </w:rPr>
               <w:t>Add/Edit/Remove rewards to team</w:t>
@@ -3818,16 +3632,14 @@
               <w:spacing w:after="0" w:line="240" w:lineRule="auto"/>
               <w:rPr>
                 <w:rFonts w:ascii="Times New Roman" w:eastAsia="Times New Roman" w:hAnsi="Times New Roman" w:cs="Times New Roman"/>
-                <w:sz w:val="24"/>
-                <w:szCs w:val="24"/>
-                <w:lang w:val="en-US"/>
-              </w:rPr>
-            </w:pPr>
-            <w:r>
-              <w:rPr>
-                <w:rFonts w:ascii="Times New Roman" w:eastAsia="Times New Roman" w:hAnsi="Times New Roman" w:cs="Times New Roman"/>
-                <w:sz w:val="24"/>
-                <w:szCs w:val="24"/>
+                <w:szCs w:val="20"/>
+                <w:lang w:val="en-US"/>
+              </w:rPr>
+            </w:pPr>
+            <w:r>
+              <w:rPr>
+                <w:rFonts w:ascii="Times New Roman" w:eastAsia="Times New Roman" w:hAnsi="Times New Roman" w:cs="Times New Roman"/>
+                <w:szCs w:val="20"/>
                 <w:lang w:val="en-US"/>
               </w:rPr>
               <w:t>Update information about rewards or add/remove some reward</w:t>
@@ -3852,8 +3664,7 @@
               <w:rPr>
                 <w:rFonts w:ascii="Consolas" w:hAnsi="Consolas" w:cs="Consolas"/>
                 <w:color w:val="000000"/>
-                <w:sz w:val="24"/>
-                <w:szCs w:val="19"/>
+                <w:szCs w:val="20"/>
                 <w:lang w:val="en-US"/>
               </w:rPr>
             </w:pPr>
@@ -3862,8 +3673,7 @@
               <w:rPr>
                 <w:rFonts w:ascii="Consolas" w:hAnsi="Consolas" w:cs="Consolas"/>
                 <w:color w:val="000000"/>
-                <w:sz w:val="24"/>
-                <w:szCs w:val="19"/>
+                <w:szCs w:val="20"/>
               </w:rPr>
               <w:t>AddRewardTest</w:t>
             </w:r>
@@ -3872,8 +3682,7 @@
               <w:rPr>
                 <w:rFonts w:ascii="Consolas" w:hAnsi="Consolas" w:cs="Consolas"/>
                 <w:color w:val="000000"/>
-                <w:sz w:val="24"/>
-                <w:szCs w:val="19"/>
+                <w:szCs w:val="20"/>
                 <w:lang w:val="en-US"/>
               </w:rPr>
               <w:t>()</w:t>
@@ -3886,8 +3695,7 @@
               <w:rPr>
                 <w:rFonts w:ascii="Consolas" w:hAnsi="Consolas" w:cs="Consolas"/>
                 <w:color w:val="000000"/>
-                <w:sz w:val="24"/>
-                <w:szCs w:val="19"/>
+                <w:szCs w:val="20"/>
                 <w:lang w:val="en-US"/>
               </w:rPr>
             </w:pPr>
@@ -3896,8 +3704,7 @@
               <w:rPr>
                 <w:rFonts w:ascii="Consolas" w:hAnsi="Consolas" w:cs="Consolas"/>
                 <w:color w:val="000000"/>
-                <w:sz w:val="24"/>
-                <w:szCs w:val="19"/>
+                <w:szCs w:val="20"/>
               </w:rPr>
               <w:t>EditRewardTest</w:t>
             </w:r>
@@ -3906,8 +3713,7 @@
               <w:rPr>
                 <w:rFonts w:ascii="Consolas" w:hAnsi="Consolas" w:cs="Consolas"/>
                 <w:color w:val="000000"/>
-                <w:sz w:val="24"/>
-                <w:szCs w:val="19"/>
+                <w:szCs w:val="20"/>
                 <w:lang w:val="en-US"/>
               </w:rPr>
               <w:t>()</w:t>
@@ -3920,8 +3726,7 @@
               <w:rPr>
                 <w:rFonts w:ascii="Times New Roman" w:eastAsia="Times New Roman" w:hAnsi="Times New Roman" w:cs="Times New Roman"/>
                 <w:color w:val="FF0000"/>
-                <w:sz w:val="24"/>
-                <w:szCs w:val="24"/>
+                <w:szCs w:val="20"/>
                 <w:lang w:val="en-US"/>
               </w:rPr>
             </w:pPr>
@@ -3930,8 +3735,7 @@
               <w:rPr>
                 <w:rFonts w:ascii="Consolas" w:hAnsi="Consolas" w:cs="Consolas"/>
                 <w:color w:val="000000"/>
-                <w:sz w:val="24"/>
-                <w:szCs w:val="19"/>
+                <w:szCs w:val="20"/>
               </w:rPr>
               <w:t>RemoveRewardTest</w:t>
             </w:r>
@@ -3940,8 +3744,7 @@
               <w:rPr>
                 <w:rFonts w:ascii="Consolas" w:hAnsi="Consolas" w:cs="Consolas"/>
                 <w:color w:val="000000"/>
-                <w:sz w:val="24"/>
-                <w:szCs w:val="19"/>
+                <w:szCs w:val="20"/>
                 <w:lang w:val="en-US"/>
               </w:rPr>
               <w:t>()</w:t>
@@ -3950,12 +3753,6 @@
         </w:tc>
       </w:tr>
       <w:tr>
-        <w:tblPrEx>
-          <w:tblCellMar>
-            <w:top w:w="0" w:type="dxa"/>
-            <w:bottom w:w="0" w:type="dxa"/>
-          </w:tblCellMar>
-        </w:tblPrEx>
         <w:tc>
           <w:tcPr>
             <w:tcW w:w="622" w:type="dxa"/>
@@ -3976,16 +3773,14 @@
               <w:spacing w:after="0" w:line="240" w:lineRule="auto"/>
               <w:rPr>
                 <w:rFonts w:ascii="Times New Roman" w:hAnsi="Times New Roman" w:cs="Times New Roman"/>
-                <w:sz w:val="24"/>
-                <w:szCs w:val="24"/>
-                <w:lang w:val="en-US"/>
-              </w:rPr>
-            </w:pPr>
-            <w:r>
-              <w:rPr>
-                <w:rFonts w:ascii="Times New Roman" w:eastAsia="Times New Roman" w:hAnsi="Times New Roman" w:cs="Times New Roman"/>
-                <w:sz w:val="24"/>
-                <w:szCs w:val="24"/>
+                <w:szCs w:val="20"/>
+                <w:lang w:val="en-US"/>
+              </w:rPr>
+            </w:pPr>
+            <w:r>
+              <w:rPr>
+                <w:rFonts w:ascii="Times New Roman" w:eastAsia="Times New Roman" w:hAnsi="Times New Roman" w:cs="Times New Roman"/>
+                <w:szCs w:val="20"/>
                 <w:lang w:val="en-US"/>
               </w:rPr>
               <w:t>16</w:t>
@@ -4013,74 +3808,67 @@
               <w:spacing w:after="0" w:line="240" w:lineRule="auto"/>
               <w:rPr>
                 <w:rFonts w:ascii="Times New Roman" w:eastAsia="Times New Roman" w:hAnsi="Times New Roman" w:cs="Times New Roman"/>
-                <w:sz w:val="24"/>
-                <w:szCs w:val="24"/>
-                <w:lang w:val="en-US"/>
-              </w:rPr>
-            </w:pPr>
-          </w:p>
-          <w:p>
-            <w:pPr>
-              <w:spacing w:after="0" w:line="240" w:lineRule="auto"/>
-              <w:rPr>
-                <w:rFonts w:ascii="Times New Roman" w:eastAsia="Times New Roman" w:hAnsi="Times New Roman" w:cs="Times New Roman"/>
-                <w:sz w:val="24"/>
-                <w:szCs w:val="24"/>
-                <w:lang w:val="en-US"/>
-              </w:rPr>
-            </w:pPr>
-          </w:p>
-          <w:p>
-            <w:pPr>
-              <w:spacing w:after="0" w:line="240" w:lineRule="auto"/>
-              <w:rPr>
-                <w:rFonts w:ascii="Times New Roman" w:eastAsia="Times New Roman" w:hAnsi="Times New Roman" w:cs="Times New Roman"/>
-                <w:sz w:val="24"/>
-                <w:szCs w:val="24"/>
-                <w:lang w:val="en-US"/>
-              </w:rPr>
-            </w:pPr>
-          </w:p>
-          <w:p>
-            <w:pPr>
-              <w:spacing w:after="0" w:line="240" w:lineRule="auto"/>
-              <w:rPr>
-                <w:rFonts w:ascii="Times New Roman" w:eastAsia="Times New Roman" w:hAnsi="Times New Roman" w:cs="Times New Roman"/>
-                <w:sz w:val="24"/>
-                <w:szCs w:val="24"/>
-                <w:lang w:val="en-US"/>
-              </w:rPr>
-            </w:pPr>
-          </w:p>
-          <w:p>
-            <w:pPr>
-              <w:spacing w:after="0" w:line="240" w:lineRule="auto"/>
-              <w:rPr>
-                <w:rFonts w:ascii="Times New Roman" w:eastAsia="Times New Roman" w:hAnsi="Times New Roman" w:cs="Times New Roman"/>
-                <w:sz w:val="24"/>
-                <w:szCs w:val="24"/>
-                <w:lang w:val="en-US"/>
-              </w:rPr>
-            </w:pPr>
-          </w:p>
-          <w:p>
-            <w:pPr>
-              <w:spacing w:after="0" w:line="240" w:lineRule="auto"/>
-              <w:rPr>
-                <w:rFonts w:ascii="Times New Roman" w:eastAsia="Times New Roman" w:hAnsi="Times New Roman" w:cs="Times New Roman"/>
-                <w:sz w:val="24"/>
-                <w:szCs w:val="24"/>
-                <w:lang w:val="en-US"/>
-              </w:rPr>
-            </w:pPr>
-          </w:p>
-          <w:p>
-            <w:pPr>
-              <w:spacing w:after="0" w:line="240" w:lineRule="auto"/>
-              <w:rPr>
-                <w:rFonts w:ascii="Times New Roman" w:eastAsia="Times New Roman" w:hAnsi="Times New Roman" w:cs="Times New Roman"/>
-                <w:sz w:val="24"/>
-                <w:szCs w:val="24"/>
+                <w:szCs w:val="20"/>
+                <w:lang w:val="en-US"/>
+              </w:rPr>
+            </w:pPr>
+          </w:p>
+          <w:p>
+            <w:pPr>
+              <w:spacing w:after="0" w:line="240" w:lineRule="auto"/>
+              <w:rPr>
+                <w:rFonts w:ascii="Times New Roman" w:eastAsia="Times New Roman" w:hAnsi="Times New Roman" w:cs="Times New Roman"/>
+                <w:szCs w:val="20"/>
+                <w:lang w:val="en-US"/>
+              </w:rPr>
+            </w:pPr>
+          </w:p>
+          <w:p>
+            <w:pPr>
+              <w:spacing w:after="0" w:line="240" w:lineRule="auto"/>
+              <w:rPr>
+                <w:rFonts w:ascii="Times New Roman" w:eastAsia="Times New Roman" w:hAnsi="Times New Roman" w:cs="Times New Roman"/>
+                <w:szCs w:val="20"/>
+                <w:lang w:val="en-US"/>
+              </w:rPr>
+            </w:pPr>
+          </w:p>
+          <w:p>
+            <w:pPr>
+              <w:spacing w:after="0" w:line="240" w:lineRule="auto"/>
+              <w:rPr>
+                <w:rFonts w:ascii="Times New Roman" w:eastAsia="Times New Roman" w:hAnsi="Times New Roman" w:cs="Times New Roman"/>
+                <w:szCs w:val="20"/>
+                <w:lang w:val="en-US"/>
+              </w:rPr>
+            </w:pPr>
+          </w:p>
+          <w:p>
+            <w:pPr>
+              <w:spacing w:after="0" w:line="240" w:lineRule="auto"/>
+              <w:rPr>
+                <w:rFonts w:ascii="Times New Roman" w:eastAsia="Times New Roman" w:hAnsi="Times New Roman" w:cs="Times New Roman"/>
+                <w:szCs w:val="20"/>
+                <w:lang w:val="en-US"/>
+              </w:rPr>
+            </w:pPr>
+          </w:p>
+          <w:p>
+            <w:pPr>
+              <w:spacing w:after="0" w:line="240" w:lineRule="auto"/>
+              <w:rPr>
+                <w:rFonts w:ascii="Times New Roman" w:eastAsia="Times New Roman" w:hAnsi="Times New Roman" w:cs="Times New Roman"/>
+                <w:szCs w:val="20"/>
+                <w:lang w:val="en-US"/>
+              </w:rPr>
+            </w:pPr>
+          </w:p>
+          <w:p>
+            <w:pPr>
+              <w:spacing w:after="0" w:line="240" w:lineRule="auto"/>
+              <w:rPr>
+                <w:rFonts w:ascii="Times New Roman" w:eastAsia="Times New Roman" w:hAnsi="Times New Roman" w:cs="Times New Roman"/>
+                <w:szCs w:val="20"/>
                 <w:lang w:val="en-US"/>
               </w:rPr>
             </w:pPr>
@@ -4091,16 +3879,14 @@
               <w:jc w:val="center"/>
               <w:rPr>
                 <w:rFonts w:ascii="Times New Roman" w:hAnsi="Times New Roman" w:cs="Times New Roman"/>
-                <w:sz w:val="24"/>
-                <w:szCs w:val="24"/>
-                <w:lang w:val="en-US"/>
-              </w:rPr>
-            </w:pPr>
-            <w:r>
-              <w:rPr>
-                <w:rFonts w:ascii="Times New Roman" w:eastAsia="Times New Roman" w:hAnsi="Times New Roman" w:cs="Times New Roman"/>
-                <w:sz w:val="24"/>
-                <w:szCs w:val="24"/>
+                <w:szCs w:val="20"/>
+                <w:lang w:val="en-US"/>
+              </w:rPr>
+            </w:pPr>
+            <w:r>
+              <w:rPr>
+                <w:rFonts w:ascii="Times New Roman" w:eastAsia="Times New Roman" w:hAnsi="Times New Roman" w:cs="Times New Roman"/>
+                <w:szCs w:val="20"/>
                 <w:lang w:val="en-US"/>
               </w:rPr>
               <w:t>Registered as organizer</w:t>
@@ -4127,16 +3913,14 @@
               <w:spacing w:after="0" w:line="240" w:lineRule="auto"/>
               <w:rPr>
                 <w:rFonts w:ascii="Times New Roman" w:hAnsi="Times New Roman" w:cs="Times New Roman"/>
-                <w:sz w:val="24"/>
-                <w:szCs w:val="24"/>
-                <w:lang w:val="en-US"/>
-              </w:rPr>
-            </w:pPr>
-            <w:r>
-              <w:rPr>
-                <w:rFonts w:ascii="Times New Roman" w:eastAsia="Times New Roman" w:hAnsi="Times New Roman" w:cs="Times New Roman"/>
-                <w:sz w:val="24"/>
-                <w:szCs w:val="24"/>
+                <w:szCs w:val="20"/>
+                <w:lang w:val="en-US"/>
+              </w:rPr>
+            </w:pPr>
+            <w:r>
+              <w:rPr>
+                <w:rFonts w:ascii="Times New Roman" w:eastAsia="Times New Roman" w:hAnsi="Times New Roman" w:cs="Times New Roman"/>
+                <w:szCs w:val="20"/>
                 <w:lang w:val="en-US"/>
               </w:rPr>
               <w:t xml:space="preserve">Browse through </w:t>
@@ -4144,8 +3928,7 @@
             <w:r>
               <w:rPr>
                 <w:rFonts w:ascii="Times New Roman" w:eastAsia="Times New Roman" w:hAnsi="Times New Roman" w:cs="Times New Roman"/>
-                <w:sz w:val="24"/>
-                <w:szCs w:val="24"/>
+                <w:szCs w:val="20"/>
                 <w:lang w:val="en-US"/>
               </w:rPr>
               <w:t>teams</w:t>
@@ -4172,16 +3955,14 @@
               <w:spacing w:after="0" w:line="240" w:lineRule="auto"/>
               <w:rPr>
                 <w:rFonts w:ascii="Times New Roman" w:eastAsia="Calibri" w:hAnsi="Times New Roman" w:cs="Times New Roman"/>
-                <w:sz w:val="24"/>
-                <w:szCs w:val="24"/>
+                <w:szCs w:val="20"/>
                 <w:lang w:val="en-US"/>
               </w:rPr>
             </w:pPr>
             <w:r>
               <w:rPr>
                 <w:rFonts w:ascii="Times New Roman" w:eastAsia="Calibri" w:hAnsi="Times New Roman" w:cs="Times New Roman"/>
-                <w:sz w:val="24"/>
-                <w:szCs w:val="24"/>
+                <w:szCs w:val="20"/>
                 <w:lang w:val="en-US"/>
               </w:rPr>
               <w:t>Allow organizer to check which teams are registered at the site</w:t>
@@ -4204,21 +3985,9 @@
               <w:spacing w:after="0" w:line="240" w:lineRule="auto"/>
               <w:rPr>
                 <w:rFonts w:ascii="Consolas" w:hAnsi="Consolas" w:cs="Consolas"/>
-                <w:color w:val="000000"/>
-                <w:sz w:val="19"/>
-                <w:szCs w:val="19"/>
-              </w:rPr>
-            </w:pPr>
-          </w:p>
-          <w:p>
-            <w:pPr>
-              <w:spacing w:after="0" w:line="240" w:lineRule="auto"/>
-              <w:rPr>
-                <w:rFonts w:ascii="Consolas" w:hAnsi="Consolas" w:cs="Consolas"/>
                 <w:b/>
                 <w:color w:val="000000"/>
-                <w:sz w:val="19"/>
-                <w:szCs w:val="19"/>
+                <w:szCs w:val="20"/>
               </w:rPr>
             </w:pPr>
             <w:proofErr w:type="spellStart"/>
@@ -4227,8 +3996,7 @@
                 <w:rFonts w:ascii="Consolas" w:hAnsi="Consolas" w:cs="Consolas"/>
                 <w:b/>
                 <w:color w:val="000000"/>
-                <w:sz w:val="19"/>
-                <w:szCs w:val="19"/>
+                <w:szCs w:val="20"/>
               </w:rPr>
               <w:t>IndexReturnsAViewResultWithA</w:t>
             </w:r>
@@ -4240,8 +4008,7 @@
               <w:rPr>
                 <w:rFonts w:ascii="Consolas" w:hAnsi="Consolas" w:cs="Consolas"/>
                 <w:color w:val="000000"/>
-                <w:sz w:val="19"/>
-                <w:szCs w:val="19"/>
+                <w:szCs w:val="20"/>
               </w:rPr>
             </w:pPr>
             <w:r>
@@ -4249,11 +4016,20 @@
                 <w:rFonts w:ascii="Consolas" w:hAnsi="Consolas" w:cs="Consolas"/>
                 <w:b/>
                 <w:color w:val="000000"/>
-                <w:sz w:val="19"/>
-                <w:szCs w:val="19"/>
-                <w:lang w:val="en-US"/>
-              </w:rPr>
-              <w:t xml:space="preserve">                         </w:t>
+                <w:szCs w:val="20"/>
+                <w:lang w:val="en-US"/>
+              </w:rPr>
+              <w:t xml:space="preserve">  </w:t>
+            </w:r>
+            <w:r>
+              <w:rPr>
+                <w:rFonts w:ascii="Consolas" w:hAnsi="Consolas" w:cs="Consolas"/>
+                <w:b/>
+                <w:color w:val="000000"/>
+                <w:szCs w:val="20"/>
+                <w:lang w:val="en-US"/>
+              </w:rPr>
+              <w:t xml:space="preserve">                  </w:t>
             </w:r>
             <w:proofErr w:type="spellStart"/>
             <w:r>
@@ -4261,8 +4037,7 @@
                 <w:rFonts w:ascii="Consolas" w:hAnsi="Consolas" w:cs="Consolas"/>
                 <w:b/>
                 <w:color w:val="000000"/>
-                <w:sz w:val="19"/>
-                <w:szCs w:val="19"/>
+                <w:szCs w:val="20"/>
               </w:rPr>
               <w:t>Lists</w:t>
             </w:r>
@@ -4271,8 +4046,7 @@
               <w:rPr>
                 <w:rFonts w:ascii="Consolas" w:hAnsi="Consolas" w:cs="Consolas"/>
                 <w:color w:val="000000"/>
-                <w:sz w:val="19"/>
-                <w:szCs w:val="19"/>
+                <w:szCs w:val="20"/>
                 <w:lang w:val="en-US"/>
               </w:rPr>
               <w:t>()</w:t>
@@ -4281,12 +4055,6 @@
         </w:tc>
       </w:tr>
       <w:tr>
-        <w:tblPrEx>
-          <w:tblCellMar>
-            <w:top w:w="0" w:type="dxa"/>
-            <w:bottom w:w="0" w:type="dxa"/>
-          </w:tblCellMar>
-        </w:tblPrEx>
         <w:tc>
           <w:tcPr>
             <w:tcW w:w="622" w:type="dxa"/>
@@ -4307,16 +4075,14 @@
               <w:spacing w:after="0" w:line="240" w:lineRule="auto"/>
               <w:rPr>
                 <w:rFonts w:ascii="Times New Roman" w:hAnsi="Times New Roman" w:cs="Times New Roman"/>
-                <w:sz w:val="24"/>
-                <w:szCs w:val="24"/>
-                <w:lang w:val="en-US"/>
-              </w:rPr>
-            </w:pPr>
-            <w:r>
-              <w:rPr>
-                <w:rFonts w:ascii="Times New Roman" w:eastAsia="Times New Roman" w:hAnsi="Times New Roman" w:cs="Times New Roman"/>
-                <w:sz w:val="24"/>
-                <w:szCs w:val="24"/>
+                <w:szCs w:val="20"/>
+                <w:lang w:val="en-US"/>
+              </w:rPr>
+            </w:pPr>
+            <w:r>
+              <w:rPr>
+                <w:rFonts w:ascii="Times New Roman" w:eastAsia="Times New Roman" w:hAnsi="Times New Roman" w:cs="Times New Roman"/>
+                <w:szCs w:val="20"/>
                 <w:lang w:val="en-US"/>
               </w:rPr>
               <w:t>17</w:t>
@@ -4344,8 +4110,7 @@
               <w:spacing w:after="200" w:line="276" w:lineRule="auto"/>
               <w:rPr>
                 <w:rFonts w:ascii="Times New Roman" w:hAnsi="Times New Roman" w:cs="Times New Roman"/>
-                <w:sz w:val="24"/>
-                <w:szCs w:val="24"/>
+                <w:szCs w:val="20"/>
                 <w:lang w:val="en-US"/>
               </w:rPr>
             </w:pPr>
@@ -4371,16 +4136,14 @@
               <w:spacing w:after="0" w:line="240" w:lineRule="auto"/>
               <w:rPr>
                 <w:rFonts w:ascii="Times New Roman" w:hAnsi="Times New Roman" w:cs="Times New Roman"/>
-                <w:sz w:val="24"/>
-                <w:szCs w:val="24"/>
-                <w:lang w:val="en-US"/>
-              </w:rPr>
-            </w:pPr>
-            <w:r>
-              <w:rPr>
-                <w:rFonts w:ascii="Times New Roman" w:eastAsia="Times New Roman" w:hAnsi="Times New Roman" w:cs="Times New Roman"/>
-                <w:sz w:val="24"/>
-                <w:szCs w:val="24"/>
+                <w:szCs w:val="20"/>
+                <w:lang w:val="en-US"/>
+              </w:rPr>
+            </w:pPr>
+            <w:r>
+              <w:rPr>
+                <w:rFonts w:ascii="Times New Roman" w:eastAsia="Times New Roman" w:hAnsi="Times New Roman" w:cs="Times New Roman"/>
+                <w:szCs w:val="20"/>
                 <w:lang w:val="en-US"/>
               </w:rPr>
               <w:t>Find team by data creation</w:t>
@@ -4407,16 +4170,14 @@
               <w:spacing w:after="0" w:line="240" w:lineRule="auto"/>
               <w:rPr>
                 <w:rFonts w:ascii="Times New Roman" w:eastAsia="Calibri" w:hAnsi="Times New Roman" w:cs="Times New Roman"/>
-                <w:sz w:val="24"/>
-                <w:szCs w:val="24"/>
+                <w:szCs w:val="20"/>
                 <w:lang w:val="en-US"/>
               </w:rPr>
             </w:pPr>
             <w:r>
               <w:rPr>
                 <w:rFonts w:ascii="Times New Roman" w:eastAsia="Calibri" w:hAnsi="Times New Roman" w:cs="Times New Roman"/>
-                <w:sz w:val="24"/>
-                <w:szCs w:val="24"/>
+                <w:szCs w:val="20"/>
                 <w:lang w:val="en-US"/>
               </w:rPr>
               <w:t>Sometimes there can be many teams. It allow quickly find necessary team.</w:t>
@@ -4437,22 +4198,10 @@
           <w:p>
             <w:pPr>
               <w:spacing w:after="0" w:line="240" w:lineRule="auto"/>
+              <w:jc w:val="center"/>
               <w:rPr>
                 <w:rFonts w:ascii="Times New Roman" w:eastAsia="Calibri" w:hAnsi="Times New Roman" w:cs="Times New Roman"/>
-                <w:sz w:val="24"/>
-                <w:szCs w:val="24"/>
-                <w:lang w:val="en-US"/>
-              </w:rPr>
-            </w:pPr>
-          </w:p>
-          <w:p>
-            <w:pPr>
-              <w:spacing w:after="0" w:line="240" w:lineRule="auto"/>
-              <w:jc w:val="center"/>
-              <w:rPr>
-                <w:rFonts w:ascii="Times New Roman" w:eastAsia="Calibri" w:hAnsi="Times New Roman" w:cs="Times New Roman"/>
-                <w:sz w:val="24"/>
-                <w:szCs w:val="24"/>
+                <w:szCs w:val="20"/>
                 <w:lang w:val="en-US"/>
               </w:rPr>
             </w:pPr>
@@ -4461,8 +4210,7 @@
               <w:rPr>
                 <w:rFonts w:ascii="Consolas" w:hAnsi="Consolas" w:cs="Consolas"/>
                 <w:color w:val="000000"/>
-                <w:sz w:val="24"/>
-                <w:szCs w:val="19"/>
+                <w:szCs w:val="20"/>
               </w:rPr>
               <w:t>SelectTest</w:t>
             </w:r>
@@ -4471,8 +4219,7 @@
               <w:rPr>
                 <w:rFonts w:ascii="Consolas" w:hAnsi="Consolas" w:cs="Consolas"/>
                 <w:color w:val="000000"/>
-                <w:sz w:val="24"/>
-                <w:szCs w:val="19"/>
+                <w:szCs w:val="20"/>
                 <w:lang w:val="en-US"/>
               </w:rPr>
               <w:t>()</w:t>
@@ -4481,12 +4228,6 @@
         </w:tc>
       </w:tr>
       <w:tr>
-        <w:tblPrEx>
-          <w:tblCellMar>
-            <w:top w:w="0" w:type="dxa"/>
-            <w:bottom w:w="0" w:type="dxa"/>
-          </w:tblCellMar>
-        </w:tblPrEx>
         <w:tc>
           <w:tcPr>
             <w:tcW w:w="622" w:type="dxa"/>
@@ -4507,16 +4248,14 @@
               <w:spacing w:after="0" w:line="240" w:lineRule="auto"/>
               <w:rPr>
                 <w:rFonts w:ascii="Times New Roman" w:hAnsi="Times New Roman" w:cs="Times New Roman"/>
-                <w:sz w:val="24"/>
-                <w:szCs w:val="24"/>
-                <w:lang w:val="en-US"/>
-              </w:rPr>
-            </w:pPr>
-            <w:r>
-              <w:rPr>
-                <w:rFonts w:ascii="Times New Roman" w:eastAsia="Times New Roman" w:hAnsi="Times New Roman" w:cs="Times New Roman"/>
-                <w:sz w:val="24"/>
-                <w:szCs w:val="24"/>
+                <w:szCs w:val="20"/>
+                <w:lang w:val="en-US"/>
+              </w:rPr>
+            </w:pPr>
+            <w:r>
+              <w:rPr>
+                <w:rFonts w:ascii="Times New Roman" w:eastAsia="Times New Roman" w:hAnsi="Times New Roman" w:cs="Times New Roman"/>
+                <w:szCs w:val="20"/>
                 <w:lang w:val="en-US"/>
               </w:rPr>
               <w:t>18</w:t>
@@ -4544,8 +4283,7 @@
               <w:spacing w:after="200" w:line="276" w:lineRule="auto"/>
               <w:rPr>
                 <w:rFonts w:ascii="Times New Roman" w:hAnsi="Times New Roman" w:cs="Times New Roman"/>
-                <w:sz w:val="24"/>
-                <w:szCs w:val="24"/>
+                <w:szCs w:val="20"/>
                 <w:lang w:val="en-US"/>
               </w:rPr>
             </w:pPr>
@@ -4571,16 +4309,14 @@
               <w:spacing w:after="0" w:line="240" w:lineRule="auto"/>
               <w:rPr>
                 <w:rFonts w:ascii="Times New Roman" w:hAnsi="Times New Roman" w:cs="Times New Roman"/>
-                <w:sz w:val="24"/>
-                <w:szCs w:val="24"/>
-                <w:lang w:val="en-US"/>
-              </w:rPr>
-            </w:pPr>
-            <w:r>
-              <w:rPr>
-                <w:rFonts w:ascii="Times New Roman" w:eastAsia="Times New Roman" w:hAnsi="Times New Roman" w:cs="Times New Roman"/>
-                <w:sz w:val="24"/>
-                <w:szCs w:val="24"/>
+                <w:szCs w:val="20"/>
+                <w:lang w:val="en-US"/>
+              </w:rPr>
+            </w:pPr>
+            <w:r>
+              <w:rPr>
+                <w:rFonts w:ascii="Times New Roman" w:eastAsia="Times New Roman" w:hAnsi="Times New Roman" w:cs="Times New Roman"/>
+                <w:szCs w:val="20"/>
                 <w:lang w:val="en-US"/>
               </w:rPr>
               <w:t>Remove tournament</w:t>
@@ -4607,16 +4343,14 @@
               <w:spacing w:after="0" w:line="240" w:lineRule="auto"/>
               <w:rPr>
                 <w:rFonts w:ascii="Times New Roman" w:eastAsia="Calibri" w:hAnsi="Times New Roman" w:cs="Times New Roman"/>
-                <w:sz w:val="24"/>
-                <w:szCs w:val="24"/>
+                <w:szCs w:val="20"/>
                 <w:lang w:val="en-US"/>
               </w:rPr>
             </w:pPr>
             <w:r>
               <w:rPr>
                 <w:rFonts w:ascii="Times New Roman" w:eastAsia="Calibri" w:hAnsi="Times New Roman" w:cs="Times New Roman"/>
-                <w:sz w:val="24"/>
-                <w:szCs w:val="24"/>
+                <w:szCs w:val="20"/>
                 <w:lang w:val="en-US"/>
               </w:rPr>
               <w:t>Delete current tournament and delete it from database.</w:t>
@@ -4640,8 +4374,7 @@
               <w:jc w:val="center"/>
               <w:rPr>
                 <w:rFonts w:ascii="Times New Roman" w:eastAsia="Calibri" w:hAnsi="Times New Roman" w:cs="Times New Roman"/>
-                <w:sz w:val="24"/>
-                <w:szCs w:val="24"/>
+                <w:szCs w:val="20"/>
                 <w:lang w:val="en-US"/>
               </w:rPr>
             </w:pPr>
@@ -4650,8 +4383,7 @@
               <w:rPr>
                 <w:rFonts w:ascii="Consolas" w:hAnsi="Consolas" w:cs="Consolas"/>
                 <w:color w:val="000000"/>
-                <w:sz w:val="24"/>
-                <w:szCs w:val="19"/>
+                <w:szCs w:val="20"/>
               </w:rPr>
               <w:t>RemoveTeamTest</w:t>
             </w:r>
@@ -4660,8 +4392,7 @@
               <w:rPr>
                 <w:rFonts w:ascii="Consolas" w:hAnsi="Consolas" w:cs="Consolas"/>
                 <w:color w:val="000000"/>
-                <w:sz w:val="24"/>
-                <w:szCs w:val="19"/>
+                <w:szCs w:val="20"/>
                 <w:lang w:val="en-US"/>
               </w:rPr>
               <w:t>()</w:t>
@@ -4670,12 +4401,6 @@
         </w:tc>
       </w:tr>
       <w:tr>
-        <w:tblPrEx>
-          <w:tblCellMar>
-            <w:top w:w="0" w:type="dxa"/>
-            <w:bottom w:w="0" w:type="dxa"/>
-          </w:tblCellMar>
-        </w:tblPrEx>
         <w:tc>
           <w:tcPr>
             <w:tcW w:w="622" w:type="dxa"/>
@@ -4696,16 +4421,14 @@
               <w:spacing w:after="0" w:line="240" w:lineRule="auto"/>
               <w:rPr>
                 <w:rFonts w:ascii="Times New Roman" w:hAnsi="Times New Roman" w:cs="Times New Roman"/>
-                <w:sz w:val="24"/>
-                <w:szCs w:val="24"/>
-                <w:lang w:val="en-US"/>
-              </w:rPr>
-            </w:pPr>
-            <w:r>
-              <w:rPr>
-                <w:rFonts w:ascii="Times New Roman" w:eastAsia="Times New Roman" w:hAnsi="Times New Roman" w:cs="Times New Roman"/>
-                <w:sz w:val="24"/>
-                <w:szCs w:val="24"/>
+                <w:szCs w:val="20"/>
+                <w:lang w:val="en-US"/>
+              </w:rPr>
+            </w:pPr>
+            <w:r>
+              <w:rPr>
+                <w:rFonts w:ascii="Times New Roman" w:eastAsia="Times New Roman" w:hAnsi="Times New Roman" w:cs="Times New Roman"/>
+                <w:szCs w:val="20"/>
                 <w:lang w:val="en-US"/>
               </w:rPr>
               <w:t>19</w:t>
@@ -4733,8 +4456,7 @@
               <w:spacing w:after="200" w:line="276" w:lineRule="auto"/>
               <w:rPr>
                 <w:rFonts w:ascii="Times New Roman" w:hAnsi="Times New Roman" w:cs="Times New Roman"/>
-                <w:sz w:val="24"/>
-                <w:szCs w:val="24"/>
+                <w:szCs w:val="20"/>
                 <w:lang w:val="en-US"/>
               </w:rPr>
             </w:pPr>
@@ -4760,16 +4482,14 @@
               <w:spacing w:after="0" w:line="240" w:lineRule="auto"/>
               <w:rPr>
                 <w:rFonts w:ascii="Times New Roman" w:hAnsi="Times New Roman" w:cs="Times New Roman"/>
-                <w:sz w:val="24"/>
-                <w:szCs w:val="24"/>
-                <w:lang w:val="en-US"/>
-              </w:rPr>
-            </w:pPr>
-            <w:r>
-              <w:rPr>
-                <w:rFonts w:ascii="Times New Roman" w:eastAsia="Times New Roman" w:hAnsi="Times New Roman" w:cs="Times New Roman"/>
-                <w:sz w:val="24"/>
-                <w:szCs w:val="24"/>
+                <w:szCs w:val="20"/>
+                <w:lang w:val="en-US"/>
+              </w:rPr>
+            </w:pPr>
+            <w:r>
+              <w:rPr>
+                <w:rFonts w:ascii="Times New Roman" w:eastAsia="Times New Roman" w:hAnsi="Times New Roman" w:cs="Times New Roman"/>
+                <w:szCs w:val="20"/>
                 <w:lang w:val="en-US"/>
               </w:rPr>
               <w:t>Edit tournament</w:t>
@@ -4796,16 +4516,14 @@
               <w:spacing w:after="0" w:line="240" w:lineRule="auto"/>
               <w:rPr>
                 <w:rFonts w:ascii="Times New Roman" w:eastAsia="Calibri" w:hAnsi="Times New Roman" w:cs="Times New Roman"/>
-                <w:sz w:val="24"/>
-                <w:szCs w:val="24"/>
+                <w:szCs w:val="20"/>
                 <w:lang w:val="en-US"/>
               </w:rPr>
             </w:pPr>
             <w:r>
               <w:rPr>
                 <w:rFonts w:ascii="Times New Roman" w:eastAsia="Calibri" w:hAnsi="Times New Roman" w:cs="Times New Roman"/>
-                <w:sz w:val="24"/>
-                <w:szCs w:val="24"/>
+                <w:szCs w:val="20"/>
                 <w:lang w:val="en-US"/>
               </w:rPr>
               <w:t>Allow to update all information about tournament except password and id of tournament.</w:t>
@@ -4828,8 +4546,7 @@
               <w:spacing w:after="0" w:line="240" w:lineRule="auto"/>
               <w:rPr>
                 <w:rFonts w:ascii="Times New Roman" w:eastAsia="Calibri" w:hAnsi="Times New Roman" w:cs="Times New Roman"/>
-                <w:sz w:val="24"/>
-                <w:szCs w:val="24"/>
+                <w:szCs w:val="20"/>
                 <w:lang w:val="en-US"/>
               </w:rPr>
             </w:pPr>
@@ -4840,8 +4557,7 @@
               <w:jc w:val="center"/>
               <w:rPr>
                 <w:rFonts w:ascii="Times New Roman" w:eastAsia="Calibri" w:hAnsi="Times New Roman" w:cs="Times New Roman"/>
-                <w:sz w:val="24"/>
-                <w:szCs w:val="24"/>
+                <w:szCs w:val="20"/>
                 <w:lang w:val="en-US"/>
               </w:rPr>
             </w:pPr>
@@ -4850,8 +4566,7 @@
               <w:rPr>
                 <w:rFonts w:ascii="Consolas" w:hAnsi="Consolas" w:cs="Consolas"/>
                 <w:color w:val="000000"/>
-                <w:sz w:val="24"/>
-                <w:szCs w:val="19"/>
+                <w:szCs w:val="20"/>
               </w:rPr>
               <w:t>EditCupTest</w:t>
             </w:r>
@@ -4860,8 +4575,7 @@
               <w:rPr>
                 <w:rFonts w:ascii="Consolas" w:hAnsi="Consolas" w:cs="Consolas"/>
                 <w:color w:val="000000"/>
-                <w:sz w:val="24"/>
-                <w:szCs w:val="19"/>
+                <w:szCs w:val="20"/>
                 <w:lang w:val="en-US"/>
               </w:rPr>
               <w:t>()</w:t>
@@ -4870,12 +4584,6 @@
         </w:tc>
       </w:tr>
       <w:tr>
-        <w:tblPrEx>
-          <w:tblCellMar>
-            <w:top w:w="0" w:type="dxa"/>
-            <w:bottom w:w="0" w:type="dxa"/>
-          </w:tblCellMar>
-        </w:tblPrEx>
         <w:tc>
           <w:tcPr>
             <w:tcW w:w="622" w:type="dxa"/>
@@ -4896,27 +4604,24 @@
               <w:spacing w:after="0" w:line="240" w:lineRule="auto"/>
               <w:rPr>
                 <w:rFonts w:ascii="Times New Roman" w:eastAsia="Times New Roman" w:hAnsi="Times New Roman" w:cs="Times New Roman"/>
-                <w:sz w:val="24"/>
-                <w:szCs w:val="24"/>
-                <w:lang w:val="en-US"/>
-              </w:rPr>
-            </w:pPr>
-          </w:p>
-          <w:p>
-            <w:pPr>
-              <w:spacing w:after="0" w:line="240" w:lineRule="auto"/>
-              <w:rPr>
-                <w:rFonts w:ascii="Times New Roman" w:hAnsi="Times New Roman" w:cs="Times New Roman"/>
-                <w:sz w:val="24"/>
-                <w:szCs w:val="24"/>
-                <w:lang w:val="en-US"/>
-              </w:rPr>
-            </w:pPr>
-            <w:r>
-              <w:rPr>
-                <w:rFonts w:ascii="Times New Roman" w:eastAsia="Times New Roman" w:hAnsi="Times New Roman" w:cs="Times New Roman"/>
-                <w:sz w:val="24"/>
-                <w:szCs w:val="24"/>
+                <w:szCs w:val="20"/>
+                <w:lang w:val="en-US"/>
+              </w:rPr>
+            </w:pPr>
+          </w:p>
+          <w:p>
+            <w:pPr>
+              <w:spacing w:after="0" w:line="240" w:lineRule="auto"/>
+              <w:rPr>
+                <w:rFonts w:ascii="Times New Roman" w:hAnsi="Times New Roman" w:cs="Times New Roman"/>
+                <w:szCs w:val="20"/>
+                <w:lang w:val="en-US"/>
+              </w:rPr>
+            </w:pPr>
+            <w:r>
+              <w:rPr>
+                <w:rFonts w:ascii="Times New Roman" w:eastAsia="Times New Roman" w:hAnsi="Times New Roman" w:cs="Times New Roman"/>
+                <w:szCs w:val="20"/>
                 <w:lang w:val="en-US"/>
               </w:rPr>
               <w:t>20</w:t>
@@ -4944,8 +4649,7 @@
               <w:spacing w:after="200" w:line="276" w:lineRule="auto"/>
               <w:rPr>
                 <w:rFonts w:ascii="Times New Roman" w:hAnsi="Times New Roman" w:cs="Times New Roman"/>
-                <w:sz w:val="24"/>
-                <w:szCs w:val="24"/>
+                <w:szCs w:val="20"/>
                 <w:lang w:val="en-US"/>
               </w:rPr>
             </w:pPr>
@@ -4970,28 +4674,15 @@
             <w:pPr>
               <w:spacing w:after="0" w:line="240" w:lineRule="auto"/>
               <w:rPr>
-                <w:rFonts w:ascii="Times New Roman" w:eastAsia="Times New Roman" w:hAnsi="Times New Roman" w:cs="Times New Roman"/>
-                <w:sz w:val="24"/>
-                <w:szCs w:val="24"/>
-                <w:lang w:val="en-US"/>
-              </w:rPr>
-            </w:pPr>
-          </w:p>
-          <w:p>
-            <w:pPr>
-              <w:spacing w:after="0" w:line="240" w:lineRule="auto"/>
-              <w:rPr>
-                <w:rFonts w:ascii="Times New Roman" w:hAnsi="Times New Roman" w:cs="Times New Roman"/>
-                <w:sz w:val="24"/>
-                <w:szCs w:val="24"/>
-                <w:lang w:val="en-US"/>
-              </w:rPr>
-            </w:pPr>
-            <w:r>
-              <w:rPr>
-                <w:rFonts w:ascii="Times New Roman" w:eastAsia="Times New Roman" w:hAnsi="Times New Roman" w:cs="Times New Roman"/>
-                <w:sz w:val="24"/>
-                <w:szCs w:val="24"/>
+                <w:rFonts w:ascii="Times New Roman" w:hAnsi="Times New Roman" w:cs="Times New Roman"/>
+                <w:szCs w:val="20"/>
+                <w:lang w:val="en-US"/>
+              </w:rPr>
+            </w:pPr>
+            <w:r>
+              <w:rPr>
+                <w:rFonts w:ascii="Times New Roman" w:eastAsia="Times New Roman" w:hAnsi="Times New Roman" w:cs="Times New Roman"/>
+                <w:szCs w:val="20"/>
                 <w:lang w:val="en-US"/>
               </w:rPr>
               <w:t>Browse registered teams</w:t>
@@ -5017,28 +4708,15 @@
             <w:pPr>
               <w:spacing w:after="0" w:line="240" w:lineRule="auto"/>
               <w:rPr>
-                <w:rFonts w:ascii="Times New Roman" w:eastAsia="Times New Roman" w:hAnsi="Times New Roman" w:cs="Times New Roman"/>
-                <w:sz w:val="24"/>
-                <w:szCs w:val="24"/>
-                <w:lang w:val="en-US"/>
-              </w:rPr>
-            </w:pPr>
-          </w:p>
-          <w:p>
-            <w:pPr>
-              <w:spacing w:after="0" w:line="240" w:lineRule="auto"/>
-              <w:rPr>
-                <w:rFonts w:ascii="Times New Roman" w:hAnsi="Times New Roman" w:cs="Times New Roman"/>
-                <w:sz w:val="24"/>
-                <w:szCs w:val="24"/>
-                <w:lang w:val="en-US"/>
-              </w:rPr>
-            </w:pPr>
-            <w:r>
-              <w:rPr>
-                <w:rFonts w:ascii="Times New Roman" w:eastAsia="Times New Roman" w:hAnsi="Times New Roman" w:cs="Times New Roman"/>
-                <w:sz w:val="24"/>
-                <w:szCs w:val="24"/>
+                <w:rFonts w:ascii="Times New Roman" w:hAnsi="Times New Roman" w:cs="Times New Roman"/>
+                <w:szCs w:val="20"/>
+                <w:lang w:val="en-US"/>
+              </w:rPr>
+            </w:pPr>
+            <w:r>
+              <w:rPr>
+                <w:rFonts w:ascii="Times New Roman" w:eastAsia="Times New Roman" w:hAnsi="Times New Roman" w:cs="Times New Roman"/>
+                <w:szCs w:val="20"/>
                 <w:lang w:val="en-US"/>
               </w:rPr>
               <w:t>Show name-list of registered teams</w:t>
@@ -5063,88 +4741,56 @@
                 <w:rFonts w:ascii="Consolas" w:hAnsi="Consolas" w:cs="Consolas"/>
                 <w:b/>
                 <w:color w:val="000000"/>
-                <w:sz w:val="19"/>
-                <w:szCs w:val="19"/>
-                <w:lang w:val="en-US"/>
-              </w:rPr>
-            </w:pPr>
-          </w:p>
-          <w:p>
-            <w:pPr>
-              <w:spacing w:after="0" w:line="240" w:lineRule="auto"/>
+                <w:szCs w:val="20"/>
+              </w:rPr>
+            </w:pPr>
+            <w:proofErr w:type="spellStart"/>
+            <w:r>
               <w:rPr>
                 <w:rFonts w:ascii="Consolas" w:hAnsi="Consolas" w:cs="Consolas"/>
                 <w:b/>
                 <w:color w:val="000000"/>
-                <w:sz w:val="19"/>
-                <w:szCs w:val="19"/>
-                <w:lang w:val="en-US"/>
-              </w:rPr>
-            </w:pPr>
-          </w:p>
-          <w:p>
-            <w:pPr>
-              <w:spacing w:after="0" w:line="240" w:lineRule="auto"/>
+                <w:szCs w:val="20"/>
+              </w:rPr>
+              <w:t>IndexReturnsAViewResultWithA</w:t>
+            </w:r>
+            <w:proofErr w:type="spellEnd"/>
+          </w:p>
+          <w:p>
+            <w:pPr>
+              <w:spacing w:after="0" w:line="240" w:lineRule="auto"/>
+              <w:rPr>
+                <w:rFonts w:ascii="Times New Roman" w:eastAsia="Times New Roman" w:hAnsi="Times New Roman" w:cs="Times New Roman"/>
+                <w:szCs w:val="20"/>
+                <w:lang w:val="en-US"/>
+              </w:rPr>
+            </w:pPr>
+            <w:r>
               <w:rPr>
                 <w:rFonts w:ascii="Consolas" w:hAnsi="Consolas" w:cs="Consolas"/>
                 <w:b/>
                 <w:color w:val="000000"/>
-                <w:sz w:val="19"/>
-                <w:szCs w:val="19"/>
-              </w:rPr>
-            </w:pPr>
+                <w:szCs w:val="20"/>
+                <w:lang w:val="en-US"/>
+              </w:rPr>
+              <w:t xml:space="preserve">                    </w:t>
+            </w:r>
             <w:proofErr w:type="spellStart"/>
             <w:r>
               <w:rPr>
                 <w:rFonts w:ascii="Consolas" w:hAnsi="Consolas" w:cs="Consolas"/>
                 <w:b/>
                 <w:color w:val="000000"/>
-                <w:sz w:val="19"/>
-                <w:szCs w:val="19"/>
-              </w:rPr>
-              <w:t>IndexReturnsAViewResultWithA</w:t>
+                <w:szCs w:val="20"/>
+              </w:rPr>
+              <w:t>Lists</w:t>
             </w:r>
             <w:proofErr w:type="spellEnd"/>
-          </w:p>
-          <w:p>
-            <w:pPr>
-              <w:spacing w:after="0" w:line="240" w:lineRule="auto"/>
-              <w:rPr>
-                <w:rFonts w:ascii="Times New Roman" w:eastAsia="Times New Roman" w:hAnsi="Times New Roman" w:cs="Times New Roman"/>
-                <w:sz w:val="24"/>
-                <w:szCs w:val="24"/>
-                <w:lang w:val="en-US"/>
-              </w:rPr>
-            </w:pPr>
-            <w:r>
-              <w:rPr>
-                <w:rFonts w:ascii="Consolas" w:hAnsi="Consolas" w:cs="Consolas"/>
-                <w:b/>
-                <w:color w:val="000000"/>
-                <w:sz w:val="19"/>
-                <w:szCs w:val="19"/>
-                <w:lang w:val="en-US"/>
-              </w:rPr>
-              <w:t xml:space="preserve">                         </w:t>
-            </w:r>
-            <w:proofErr w:type="spellStart"/>
-            <w:r>
-              <w:rPr>
-                <w:rFonts w:ascii="Consolas" w:hAnsi="Consolas" w:cs="Consolas"/>
-                <w:b/>
-                <w:color w:val="000000"/>
-                <w:sz w:val="19"/>
-                <w:szCs w:val="19"/>
-              </w:rPr>
-              <w:t>Lists</w:t>
-            </w:r>
-            <w:proofErr w:type="spellEnd"/>
-            <w:r>
-              <w:rPr>
-                <w:rFonts w:ascii="Consolas" w:hAnsi="Consolas" w:cs="Consolas"/>
-                <w:color w:val="000000"/>
-                <w:sz w:val="19"/>
-                <w:szCs w:val="19"/>
+            <w:r>
+              <w:rPr>
+                <w:rFonts w:ascii="Consolas" w:hAnsi="Consolas" w:cs="Consolas"/>
+                <w:color w:val="000000"/>
+                <w:szCs w:val="20"/>
                 <w:lang w:val="en-US"/>
               </w:rPr>
               <w:t>()</w:t>
@@ -5153,12 +4799,6 @@
         </w:tc>
       </w:tr>
       <w:tr>
-        <w:tblPrEx>
-          <w:tblCellMar>
-            <w:top w:w="0" w:type="dxa"/>
-            <w:bottom w:w="0" w:type="dxa"/>
-          </w:tblCellMar>
-        </w:tblPrEx>
         <w:tc>
           <w:tcPr>
             <w:tcW w:w="622" w:type="dxa"/>
@@ -5179,16 +4819,14 @@
               <w:spacing w:after="0" w:line="240" w:lineRule="auto"/>
               <w:rPr>
                 <w:rFonts w:ascii="Times New Roman" w:eastAsia="Times New Roman" w:hAnsi="Times New Roman" w:cs="Times New Roman"/>
-                <w:sz w:val="24"/>
-                <w:szCs w:val="24"/>
-                <w:lang w:val="en-US"/>
-              </w:rPr>
-            </w:pPr>
-            <w:r>
-              <w:rPr>
-                <w:rFonts w:ascii="Times New Roman" w:eastAsia="Times New Roman" w:hAnsi="Times New Roman" w:cs="Times New Roman"/>
-                <w:sz w:val="24"/>
-                <w:szCs w:val="24"/>
+                <w:szCs w:val="20"/>
+                <w:lang w:val="en-US"/>
+              </w:rPr>
+            </w:pPr>
+            <w:r>
+              <w:rPr>
+                <w:rFonts w:ascii="Times New Roman" w:eastAsia="Times New Roman" w:hAnsi="Times New Roman" w:cs="Times New Roman"/>
+                <w:szCs w:val="20"/>
                 <w:lang w:val="en-US"/>
               </w:rPr>
               <w:t>21</w:t>
@@ -5216,8 +4854,7 @@
               <w:spacing w:after="200" w:line="276" w:lineRule="auto"/>
               <w:rPr>
                 <w:rFonts w:ascii="Times New Roman" w:hAnsi="Times New Roman" w:cs="Times New Roman"/>
-                <w:sz w:val="24"/>
-                <w:szCs w:val="24"/>
+                <w:szCs w:val="20"/>
                 <w:lang w:val="en-US"/>
               </w:rPr>
             </w:pPr>
@@ -5243,16 +4880,14 @@
               <w:spacing w:after="0" w:line="240" w:lineRule="auto"/>
               <w:rPr>
                 <w:rFonts w:ascii="Times New Roman" w:eastAsia="Times New Roman" w:hAnsi="Times New Roman" w:cs="Times New Roman"/>
-                <w:sz w:val="24"/>
-                <w:szCs w:val="24"/>
-                <w:lang w:val="en-US"/>
-              </w:rPr>
-            </w:pPr>
-            <w:r>
-              <w:rPr>
-                <w:rFonts w:ascii="Times New Roman" w:eastAsia="Times New Roman" w:hAnsi="Times New Roman" w:cs="Times New Roman"/>
-                <w:sz w:val="24"/>
-                <w:szCs w:val="24"/>
+                <w:szCs w:val="20"/>
+                <w:lang w:val="en-US"/>
+              </w:rPr>
+            </w:pPr>
+            <w:r>
+              <w:rPr>
+                <w:rFonts w:ascii="Times New Roman" w:eastAsia="Times New Roman" w:hAnsi="Times New Roman" w:cs="Times New Roman"/>
+                <w:szCs w:val="20"/>
                 <w:lang w:val="en-US"/>
               </w:rPr>
               <w:t xml:space="preserve">Browse </w:t>
@@ -5260,8 +4895,7 @@
             <w:r>
               <w:rPr>
                 <w:rFonts w:ascii="Times New Roman" w:eastAsia="Times New Roman" w:hAnsi="Times New Roman" w:cs="Times New Roman"/>
-                <w:sz w:val="24"/>
-                <w:szCs w:val="24"/>
+                <w:szCs w:val="20"/>
                 <w:lang w:val="en-US"/>
               </w:rPr>
               <w:t>players of selected team</w:t>
@@ -5288,16 +4922,14 @@
               <w:spacing w:after="0" w:line="240" w:lineRule="auto"/>
               <w:rPr>
                 <w:rFonts w:ascii="Times New Roman" w:eastAsia="Times New Roman" w:hAnsi="Times New Roman" w:cs="Times New Roman"/>
-                <w:sz w:val="24"/>
-                <w:szCs w:val="24"/>
-                <w:lang w:val="en-US"/>
-              </w:rPr>
-            </w:pPr>
-            <w:r>
-              <w:rPr>
-                <w:rFonts w:ascii="Times New Roman" w:eastAsia="Times New Roman" w:hAnsi="Times New Roman" w:cs="Times New Roman"/>
-                <w:sz w:val="24"/>
-                <w:szCs w:val="24"/>
+                <w:szCs w:val="20"/>
+                <w:lang w:val="en-US"/>
+              </w:rPr>
+            </w:pPr>
+            <w:r>
+              <w:rPr>
+                <w:rFonts w:ascii="Times New Roman" w:eastAsia="Times New Roman" w:hAnsi="Times New Roman" w:cs="Times New Roman"/>
+                <w:szCs w:val="20"/>
                 <w:lang w:val="en-US"/>
               </w:rPr>
               <w:t>Allow organizer administrator to select some team(from registered) and browse through it players</w:t>
@@ -5322,8 +4954,7 @@
                 <w:rFonts w:ascii="Consolas" w:hAnsi="Consolas" w:cs="Consolas"/>
                 <w:b/>
                 <w:color w:val="000000"/>
-                <w:sz w:val="19"/>
-                <w:szCs w:val="19"/>
+                <w:szCs w:val="20"/>
               </w:rPr>
             </w:pPr>
           </w:p>
@@ -5333,8 +4964,7 @@
               <w:jc w:val="center"/>
               <w:rPr>
                 <w:rFonts w:ascii="Times New Roman" w:eastAsia="Times New Roman" w:hAnsi="Times New Roman" w:cs="Times New Roman"/>
-                <w:sz w:val="24"/>
-                <w:szCs w:val="24"/>
+                <w:szCs w:val="20"/>
                 <w:lang w:val="en-US"/>
               </w:rPr>
             </w:pPr>
@@ -5343,8 +4973,7 @@
               <w:rPr>
                 <w:rFonts w:ascii="Consolas" w:hAnsi="Consolas" w:cs="Consolas"/>
                 <w:color w:val="000000"/>
-                <w:sz w:val="24"/>
-                <w:szCs w:val="19"/>
+                <w:szCs w:val="20"/>
               </w:rPr>
               <w:t>ConfirmTest</w:t>
             </w:r>
@@ -5353,8 +4982,7 @@
               <w:rPr>
                 <w:rFonts w:ascii="Consolas" w:hAnsi="Consolas" w:cs="Consolas"/>
                 <w:color w:val="000000"/>
-                <w:sz w:val="24"/>
-                <w:szCs w:val="19"/>
+                <w:szCs w:val="20"/>
                 <w:lang w:val="en-US"/>
               </w:rPr>
               <w:t>()</w:t>
@@ -5363,12 +4991,6 @@
         </w:tc>
       </w:tr>
       <w:tr>
-        <w:tblPrEx>
-          <w:tblCellMar>
-            <w:top w:w="0" w:type="dxa"/>
-            <w:bottom w:w="0" w:type="dxa"/>
-          </w:tblCellMar>
-        </w:tblPrEx>
         <w:tc>
           <w:tcPr>
             <w:tcW w:w="622" w:type="dxa"/>
@@ -5389,16 +5011,14 @@
               <w:spacing w:after="0" w:line="240" w:lineRule="auto"/>
               <w:rPr>
                 <w:rFonts w:ascii="Times New Roman" w:hAnsi="Times New Roman" w:cs="Times New Roman"/>
-                <w:sz w:val="24"/>
-                <w:szCs w:val="24"/>
-                <w:lang w:val="en-US"/>
-              </w:rPr>
-            </w:pPr>
-            <w:r>
-              <w:rPr>
-                <w:rFonts w:ascii="Times New Roman" w:eastAsia="Times New Roman" w:hAnsi="Times New Roman" w:cs="Times New Roman"/>
-                <w:sz w:val="24"/>
-                <w:szCs w:val="24"/>
+                <w:szCs w:val="20"/>
+                <w:lang w:val="en-US"/>
+              </w:rPr>
+            </w:pPr>
+            <w:r>
+              <w:rPr>
+                <w:rFonts w:ascii="Times New Roman" w:eastAsia="Times New Roman" w:hAnsi="Times New Roman" w:cs="Times New Roman"/>
+                <w:szCs w:val="20"/>
                 <w:lang w:val="en-US"/>
               </w:rPr>
               <w:t>22</w:t>
@@ -5426,8 +5046,7 @@
               <w:spacing w:after="200" w:line="276" w:lineRule="auto"/>
               <w:rPr>
                 <w:rFonts w:ascii="Times New Roman" w:hAnsi="Times New Roman" w:cs="Times New Roman"/>
-                <w:sz w:val="24"/>
-                <w:szCs w:val="24"/>
+                <w:szCs w:val="20"/>
                 <w:lang w:val="en-US"/>
               </w:rPr>
             </w:pPr>
@@ -5453,16 +5072,14 @@
               <w:spacing w:after="0" w:line="240" w:lineRule="auto"/>
               <w:rPr>
                 <w:rFonts w:ascii="Times New Roman" w:hAnsi="Times New Roman" w:cs="Times New Roman"/>
-                <w:sz w:val="24"/>
-                <w:szCs w:val="24"/>
-                <w:lang w:val="en-US"/>
-              </w:rPr>
-            </w:pPr>
-            <w:r>
-              <w:rPr>
-                <w:rFonts w:ascii="Times New Roman" w:eastAsia="Times New Roman" w:hAnsi="Times New Roman" w:cs="Times New Roman"/>
-                <w:sz w:val="24"/>
-                <w:szCs w:val="24"/>
+                <w:szCs w:val="20"/>
+                <w:lang w:val="en-US"/>
+              </w:rPr>
+            </w:pPr>
+            <w:r>
+              <w:rPr>
+                <w:rFonts w:ascii="Times New Roman" w:eastAsia="Times New Roman" w:hAnsi="Times New Roman" w:cs="Times New Roman"/>
+                <w:szCs w:val="20"/>
                 <w:lang w:val="en-US"/>
               </w:rPr>
               <w:t>Remove registered team</w:t>
@@ -5489,16 +5106,14 @@
               <w:spacing w:after="0" w:line="240" w:lineRule="auto"/>
               <w:rPr>
                 <w:rFonts w:ascii="Times New Roman" w:hAnsi="Times New Roman" w:cs="Times New Roman"/>
-                <w:sz w:val="24"/>
-                <w:szCs w:val="24"/>
-                <w:lang w:val="en-US"/>
-              </w:rPr>
-            </w:pPr>
-            <w:r>
-              <w:rPr>
-                <w:rFonts w:ascii="Times New Roman" w:eastAsia="Times New Roman" w:hAnsi="Times New Roman" w:cs="Times New Roman"/>
-                <w:sz w:val="24"/>
-                <w:szCs w:val="24"/>
+                <w:szCs w:val="20"/>
+                <w:lang w:val="en-US"/>
+              </w:rPr>
+            </w:pPr>
+            <w:r>
+              <w:rPr>
+                <w:rFonts w:ascii="Times New Roman" w:eastAsia="Times New Roman" w:hAnsi="Times New Roman" w:cs="Times New Roman"/>
+                <w:szCs w:val="20"/>
                 <w:lang w:val="en-US"/>
               </w:rPr>
               <w:t>Delete some team from list above</w:t>
@@ -5522,8 +5137,7 @@
               <w:jc w:val="center"/>
               <w:rPr>
                 <w:rFonts w:ascii="Times New Roman" w:eastAsia="Times New Roman" w:hAnsi="Times New Roman" w:cs="Times New Roman"/>
-                <w:sz w:val="24"/>
-                <w:szCs w:val="24"/>
+                <w:szCs w:val="20"/>
                 <w:lang w:val="en-US"/>
               </w:rPr>
             </w:pPr>
@@ -5532,8 +5146,7 @@
               <w:rPr>
                 <w:rFonts w:ascii="Consolas" w:hAnsi="Consolas" w:cs="Consolas"/>
                 <w:color w:val="000000"/>
-                <w:sz w:val="24"/>
-                <w:szCs w:val="19"/>
+                <w:szCs w:val="20"/>
               </w:rPr>
               <w:t>RemoveTeamTest</w:t>
             </w:r>
@@ -5542,8 +5155,7 @@
               <w:rPr>
                 <w:rFonts w:ascii="Consolas" w:hAnsi="Consolas" w:cs="Consolas"/>
                 <w:color w:val="000000"/>
-                <w:sz w:val="24"/>
-                <w:szCs w:val="19"/>
+                <w:szCs w:val="20"/>
                 <w:lang w:val="en-US"/>
               </w:rPr>
               <w:t>()</w:t>
@@ -5557,6 +5169,7 @@
         <w:ind w:left="-1276"/>
         <w:rPr>
           <w:rFonts w:ascii="Calibri" w:eastAsia="Calibri" w:hAnsi="Calibri" w:cs="Calibri"/>
+          <w:szCs w:val="20"/>
           <w:lang w:val="en-US"/>
         </w:rPr>
       </w:pPr>
@@ -5618,6 +5231,7 @@
     </w:p>
     <w:p>
       <w:pPr>
+        <w:ind w:left="-709"/>
         <w:jc w:val="center"/>
         <w:rPr>
           <w:rFonts w:ascii="Calibri" w:eastAsia="Calibri" w:hAnsi="Calibri" w:cs="Calibri"/>
@@ -5650,6 +5264,7 @@
     <w:p>
       <w:pPr>
         <w:ind w:left="-1276"/>
+        <w:jc w:val="center"/>
         <w:rPr>
           <w:rFonts w:ascii="Calibri" w:eastAsia="Calibri" w:hAnsi="Calibri" w:cs="Calibri"/>
           <w:lang w:val="en-US"/>
@@ -5657,14 +5272,57 @@
       </w:pPr>
       <w:r>
         <w:rPr>
-          <w:lang w:val="en-US"/>
+          <w:noProof/>
+          <w:lang w:val="ru-RU" w:eastAsia="ru-RU"/>
         </w:rPr>
-        <w:object w:dxaOrig="14183" w:dyaOrig="7065">
-          <v:rect id="rectole0000000000" o:spid="_x0000_i1025" style="width:709.5pt;height:353.25pt" o:ole="" o:preferrelative="t" stroked="f">
-            <v:imagedata r:id="rId5" o:title=""/>
-          </v:rect>
-          <o:OLEObject Type="Embed" ProgID="StaticMetafile" ShapeID="rectole0000000000" DrawAspect="Content" ObjectID="_1590735400" r:id="rId6"/>
-        </w:object>
+        <w:drawing>
+          <wp:inline distT="0" distB="0" distL="0" distR="0" wp14:anchorId="7F44227E" wp14:editId="73EC3095">
+            <wp:extent cx="6115050" cy="3419475"/>
+            <wp:effectExtent l="0" t="0" r="0" b="9525"/>
+            <wp:docPr id="2" name="Рисунок 2"/>
+            <wp:cNvGraphicFramePr>
+              <a:graphicFrameLocks xmlns:a="http://schemas.openxmlformats.org/drawingml/2006/main" noChangeAspect="1"/>
+            </wp:cNvGraphicFramePr>
+            <a:graphic xmlns:a="http://schemas.openxmlformats.org/drawingml/2006/main">
+              <a:graphicData uri="http://schemas.openxmlformats.org/drawingml/2006/picture">
+                <pic:pic xmlns:pic="http://schemas.openxmlformats.org/drawingml/2006/picture">
+                  <pic:nvPicPr>
+                    <pic:cNvPr id="0" name="Picture 1"/>
+                    <pic:cNvPicPr>
+                      <a:picLocks noChangeAspect="1" noChangeArrowheads="1"/>
+                    </pic:cNvPicPr>
+                  </pic:nvPicPr>
+                  <pic:blipFill>
+                    <a:blip r:embed="rId5">
+                      <a:extLst>
+                        <a:ext uri="{28A0092B-C50C-407E-A947-70E740481C1C}">
+                          <a14:useLocalDpi xmlns:a14="http://schemas.microsoft.com/office/drawing/2010/main" val="0"/>
+                        </a:ext>
+                      </a:extLst>
+                    </a:blip>
+                    <a:srcRect/>
+                    <a:stretch>
+                      <a:fillRect/>
+                    </a:stretch>
+                  </pic:blipFill>
+                  <pic:spPr bwMode="auto">
+                    <a:xfrm>
+                      <a:off x="0" y="0"/>
+                      <a:ext cx="6115050" cy="3419475"/>
+                    </a:xfrm>
+                    <a:prstGeom prst="rect">
+                      <a:avLst/>
+                    </a:prstGeom>
+                    <a:noFill/>
+                    <a:ln>
+                      <a:noFill/>
+                    </a:ln>
+                  </pic:spPr>
+                </pic:pic>
+              </a:graphicData>
+            </a:graphic>
+          </wp:inline>
+        </w:drawing>
       </w:r>
     </w:p>
     <w:sectPr>
@@ -5679,7 +5337,7 @@
 
 <file path=word/numbering.xml><?xml version="1.0" encoding="utf-8"?>
 <w:numbering xmlns:wpc="http://schemas.microsoft.com/office/word/2010/wordprocessingCanvas" xmlns:mc="http://schemas.openxmlformats.org/markup-compatibility/2006" xmlns:o="urn:schemas-microsoft-com:office:office" xmlns:r="http://schemas.openxmlformats.org/officeDocument/2006/relationships" xmlns:m="http://schemas.openxmlformats.org/officeDocument/2006/math" xmlns:v="urn:schemas-microsoft-com:vml" xmlns:wp14="http://schemas.microsoft.com/office/word/2010/wordprocessingDrawing" xmlns:wp="http://schemas.openxmlformats.org/drawingml/2006/wordprocessingDrawing" xmlns:w10="urn:schemas-microsoft-com:office:word" xmlns:w="http://schemas.openxmlformats.org/wordprocessingml/2006/main" xmlns:w14="http://schemas.microsoft.com/office/word/2010/wordml" xmlns:w15="http://schemas.microsoft.com/office/word/2012/wordml" xmlns:wpg="http://schemas.microsoft.com/office/word/2010/wordprocessingGroup" xmlns:wpi="http://schemas.microsoft.com/office/word/2010/wordprocessingInk" xmlns:wne="http://schemas.microsoft.com/office/word/2006/wordml" xmlns:wps="http://schemas.microsoft.com/office/word/2010/wordprocessingShape" mc:Ignorable="w14 w15 wp14">
-  <w:abstractNum w:abstractNumId="0">
+  <w:abstractNum w:abstractNumId="0" w15:restartNumberingAfterBreak="0">
     <w:nsid w:val="0FC410CB"/>
     <w:multiLevelType w:val="multilevel"/>
     <w:tmpl w:val="DF30AEF2"/>
@@ -5730,7 +5388,7 @@
       <w:lvlJc w:val="left"/>
     </w:lvl>
   </w:abstractNum>
-  <w:abstractNum w:abstractNumId="1">
+  <w:abstractNum w:abstractNumId="1" w15:restartNumberingAfterBreak="0">
     <w:nsid w:val="16AF6A84"/>
     <w:multiLevelType w:val="multilevel"/>
     <w:tmpl w:val="0BA4117C"/>
@@ -5781,11 +5439,103 @@
       <w:lvlJc w:val="left"/>
     </w:lvl>
   </w:abstractNum>
+  <w:abstractNum w:abstractNumId="2" w15:restartNumberingAfterBreak="0">
+    <w:nsid w:val="2D071226"/>
+    <w:multiLevelType w:val="hybridMultilevel"/>
+    <w:tmpl w:val="221CE90E"/>
+    <w:lvl w:ilvl="0" w:tplc="04220011">
+      <w:start w:val="1"/>
+      <w:numFmt w:val="decimal"/>
+      <w:lvlText w:val="%1)"/>
+      <w:lvlJc w:val="left"/>
+      <w:pPr>
+        <w:ind w:left="720" w:hanging="360"/>
+      </w:pPr>
+      <w:rPr>
+        <w:rFonts w:hint="default"/>
+      </w:rPr>
+    </w:lvl>
+    <w:lvl w:ilvl="1" w:tplc="04220019" w:tentative="1">
+      <w:start w:val="1"/>
+      <w:numFmt w:val="lowerLetter"/>
+      <w:lvlText w:val="%2."/>
+      <w:lvlJc w:val="left"/>
+      <w:pPr>
+        <w:ind w:left="1440" w:hanging="360"/>
+      </w:pPr>
+    </w:lvl>
+    <w:lvl w:ilvl="2" w:tplc="0422001B" w:tentative="1">
+      <w:start w:val="1"/>
+      <w:numFmt w:val="lowerRoman"/>
+      <w:lvlText w:val="%3."/>
+      <w:lvlJc w:val="right"/>
+      <w:pPr>
+        <w:ind w:left="2160" w:hanging="180"/>
+      </w:pPr>
+    </w:lvl>
+    <w:lvl w:ilvl="3" w:tplc="0422000F" w:tentative="1">
+      <w:start w:val="1"/>
+      <w:numFmt w:val="decimal"/>
+      <w:lvlText w:val="%4."/>
+      <w:lvlJc w:val="left"/>
+      <w:pPr>
+        <w:ind w:left="2880" w:hanging="360"/>
+      </w:pPr>
+    </w:lvl>
+    <w:lvl w:ilvl="4" w:tplc="04220019" w:tentative="1">
+      <w:start w:val="1"/>
+      <w:numFmt w:val="lowerLetter"/>
+      <w:lvlText w:val="%5."/>
+      <w:lvlJc w:val="left"/>
+      <w:pPr>
+        <w:ind w:left="3600" w:hanging="360"/>
+      </w:pPr>
+    </w:lvl>
+    <w:lvl w:ilvl="5" w:tplc="0422001B" w:tentative="1">
+      <w:start w:val="1"/>
+      <w:numFmt w:val="lowerRoman"/>
+      <w:lvlText w:val="%6."/>
+      <w:lvlJc w:val="right"/>
+      <w:pPr>
+        <w:ind w:left="4320" w:hanging="180"/>
+      </w:pPr>
+    </w:lvl>
+    <w:lvl w:ilvl="6" w:tplc="0422000F" w:tentative="1">
+      <w:start w:val="1"/>
+      <w:numFmt w:val="decimal"/>
+      <w:lvlText w:val="%7."/>
+      <w:lvlJc w:val="left"/>
+      <w:pPr>
+        <w:ind w:left="5040" w:hanging="360"/>
+      </w:pPr>
+    </w:lvl>
+    <w:lvl w:ilvl="7" w:tplc="04220019" w:tentative="1">
+      <w:start w:val="1"/>
+      <w:numFmt w:val="lowerLetter"/>
+      <w:lvlText w:val="%8."/>
+      <w:lvlJc w:val="left"/>
+      <w:pPr>
+        <w:ind w:left="5760" w:hanging="360"/>
+      </w:pPr>
+    </w:lvl>
+    <w:lvl w:ilvl="8" w:tplc="0422001B" w:tentative="1">
+      <w:start w:val="1"/>
+      <w:numFmt w:val="lowerRoman"/>
+      <w:lvlText w:val="%9."/>
+      <w:lvlJc w:val="right"/>
+      <w:pPr>
+        <w:ind w:left="6480" w:hanging="180"/>
+      </w:pPr>
+    </w:lvl>
+  </w:abstractNum>
   <w:num w:numId="1">
     <w:abstractNumId w:val="0"/>
   </w:num>
   <w:num w:numId="2">
     <w:abstractNumId w:val="1"/>
+  </w:num>
+  <w:num w:numId="3">
+    <w:abstractNumId w:val="2"/>
   </w:num>
 </w:numbering>
 </file>
@@ -6211,6 +5961,21 @@
     <w:semiHidden/>
     <w:unhideWhenUsed/>
   </w:style>
+  <w:style w:type="paragraph" w:styleId="a3">
+    <w:name w:val="List Paragraph"/>
+    <w:basedOn w:val="a"/>
+    <w:uiPriority w:val="34"/>
+    <w:qFormat/>
+    <w:rsid w:val="005B67DD"/>
+    <w:pPr>
+      <w:ind w:left="720"/>
+      <w:contextualSpacing/>
+    </w:pPr>
+    <w:rPr>
+      <w:rFonts w:eastAsiaTheme="minorHAnsi"/>
+      <w:lang w:eastAsia="en-US"/>
+    </w:rPr>
+  </w:style>
 </w:styles>
 </file>
 

</xml_diff>